<commit_message>
update project theme add floating button add recycle view adapter + listener + activity add strings change drawable images add styles to common elements (buttons at the moment) add business entities + enums
</commit_message>
<xml_diff>
--- a/RequirementsAnalysisandSystemDesign.docx
+++ b/RequirementsAnalysisandSystemDesign.docx
@@ -56,46 +56,28 @@
           <w:sz w:val="20"/>
           <w:szCs w:val="20"/>
         </w:rPr>
-        <w:t xml:space="preserve">Zina </w:t>
-      </w:r>
-      <w:proofErr w:type="spellStart"/>
+        <w:t>Zina Kuzmin</w:t>
+      </w:r>
+    </w:p>
+    <w:p>
+      <w:pPr>
+        <w:rPr>
+          <w:rtl/>
+        </w:rPr>
+      </w:pPr>
+    </w:p>
+    <w:p>
+      <w:pPr>
+        <w:rPr>
+          <w:rtl/>
+        </w:rPr>
+      </w:pPr>
       <w:r>
         <w:rPr>
           <w:sz w:val="20"/>
           <w:szCs w:val="20"/>
         </w:rPr>
-        <w:t>Kuzmin</w:t>
-      </w:r>
-      <w:proofErr w:type="spellEnd"/>
-    </w:p>
-    <w:p>
-      <w:pPr>
-        <w:rPr>
-          <w:rtl/>
-        </w:rPr>
-      </w:pPr>
-    </w:p>
-    <w:p>
-      <w:pPr>
-        <w:rPr>
-          <w:rtl/>
-        </w:rPr>
-      </w:pPr>
-      <w:proofErr w:type="spellStart"/>
-      <w:r>
-        <w:rPr>
-          <w:sz w:val="20"/>
-          <w:szCs w:val="20"/>
-        </w:rPr>
-        <w:t>Eliran</w:t>
-      </w:r>
-      <w:proofErr w:type="spellEnd"/>
-      <w:r>
-        <w:rPr>
-          <w:sz w:val="20"/>
-          <w:szCs w:val="20"/>
-        </w:rPr>
-        <w:t xml:space="preserve"> Levy</w:t>
+        <w:t>Eliran Levy</w:t>
       </w:r>
     </w:p>
     <w:p>
@@ -945,9 +927,14 @@
           <w:sz w:val="22"/>
           <w:szCs w:val="22"/>
         </w:rPr>
-        <w:t xml:space="preserve">1. As app user </w:t>
-      </w:r>
-      <w:proofErr w:type="spellStart"/>
+        <w:t>1. As app user i want to register</w:t>
+      </w:r>
+    </w:p>
+    <w:p>
+      <w:pPr>
+        <w:pStyle w:val="NormalWeb"/>
+        <w:spacing w:before="0" w:beforeAutospacing="0" w:after="0" w:afterAutospacing="0"/>
+      </w:pPr>
       <w:r>
         <w:rPr>
           <w:rFonts w:ascii="Arial" w:hAnsi="Arial" w:cs="Arial"/>
@@ -955,9 +942,14 @@
           <w:sz w:val="22"/>
           <w:szCs w:val="22"/>
         </w:rPr>
-        <w:t>i</w:t>
-      </w:r>
-      <w:proofErr w:type="spellEnd"/>
+        <w:t>2. As app user i want to create a workout activity</w:t>
+      </w:r>
+    </w:p>
+    <w:p>
+      <w:pPr>
+        <w:pStyle w:val="NormalWeb"/>
+        <w:spacing w:before="0" w:beforeAutospacing="0" w:after="0" w:afterAutospacing="0"/>
+      </w:pPr>
       <w:r>
         <w:rPr>
           <w:rFonts w:ascii="Arial" w:hAnsi="Arial" w:cs="Arial"/>
@@ -965,7 +957,7 @@
           <w:sz w:val="22"/>
           <w:szCs w:val="22"/>
         </w:rPr>
-        <w:t xml:space="preserve"> want to register</w:t>
+        <w:t>3. As app user i want to cancel a workout activity [optional]</w:t>
       </w:r>
     </w:p>
     <w:p>
@@ -980,9 +972,14 @@
           <w:sz w:val="22"/>
           <w:szCs w:val="22"/>
         </w:rPr>
-        <w:t xml:space="preserve">2. As app user </w:t>
-      </w:r>
-      <w:proofErr w:type="spellStart"/>
+        <w:t>4. As app user i want to participate to existing workout activity</w:t>
+      </w:r>
+    </w:p>
+    <w:p>
+      <w:pPr>
+        <w:pStyle w:val="NormalWeb"/>
+        <w:spacing w:before="0" w:beforeAutospacing="0" w:after="0" w:afterAutospacing="0"/>
+      </w:pPr>
       <w:r>
         <w:rPr>
           <w:rFonts w:ascii="Arial" w:hAnsi="Arial" w:cs="Arial"/>
@@ -990,9 +987,14 @@
           <w:sz w:val="22"/>
           <w:szCs w:val="22"/>
         </w:rPr>
-        <w:t>i</w:t>
-      </w:r>
-      <w:proofErr w:type="spellEnd"/>
+        <w:t>5. As app user i want to leave existing workout activity [optional]</w:t>
+      </w:r>
+    </w:p>
+    <w:p>
+      <w:pPr>
+        <w:pStyle w:val="NormalWeb"/>
+        <w:spacing w:before="0" w:beforeAutospacing="0" w:after="0" w:afterAutospacing="0"/>
+      </w:pPr>
       <w:r>
         <w:rPr>
           <w:rFonts w:ascii="Arial" w:hAnsi="Arial" w:cs="Arial"/>
@@ -1000,7 +1002,7 @@
           <w:sz w:val="22"/>
           <w:szCs w:val="22"/>
         </w:rPr>
-        <w:t xml:space="preserve"> want to create a workout activity</w:t>
+        <w:t>6. As app user i want to edit my profile details [app settings - optional]</w:t>
       </w:r>
     </w:p>
     <w:p>
@@ -1015,9 +1017,14 @@
           <w:sz w:val="22"/>
           <w:szCs w:val="22"/>
         </w:rPr>
-        <w:t xml:space="preserve">3. As app user </w:t>
-      </w:r>
-      <w:proofErr w:type="spellStart"/>
+        <w:t>7. As group creator i want to get a notification when user participates for my workout</w:t>
+      </w:r>
+    </w:p>
+    <w:p>
+      <w:pPr>
+        <w:pStyle w:val="NormalWeb"/>
+        <w:spacing w:before="0" w:beforeAutospacing="0" w:after="0" w:afterAutospacing="0"/>
+      </w:pPr>
       <w:r>
         <w:rPr>
           <w:rFonts w:ascii="Arial" w:hAnsi="Arial" w:cs="Arial"/>
@@ -1025,9 +1032,14 @@
           <w:sz w:val="22"/>
           <w:szCs w:val="22"/>
         </w:rPr>
-        <w:t>i</w:t>
-      </w:r>
-      <w:proofErr w:type="spellEnd"/>
+        <w:t>8. As group member i want to get a notification for forthcoming workout activity</w:t>
+      </w:r>
+    </w:p>
+    <w:p>
+      <w:pPr>
+        <w:pStyle w:val="NormalWeb"/>
+        <w:spacing w:before="0" w:beforeAutospacing="0" w:after="0" w:afterAutospacing="0"/>
+      </w:pPr>
       <w:r>
         <w:rPr>
           <w:rFonts w:ascii="Arial" w:hAnsi="Arial" w:cs="Arial"/>
@@ -1035,7 +1047,7 @@
           <w:sz w:val="22"/>
           <w:szCs w:val="22"/>
         </w:rPr>
-        <w:t xml:space="preserve"> want to cancel a workout activity [optional]</w:t>
+        <w:t>9. As group member i want to get a notification for cancelled workout activity [optional , depends on use case 3]</w:t>
       </w:r>
     </w:p>
     <w:p>
@@ -1050,257 +1062,7 @@
           <w:sz w:val="22"/>
           <w:szCs w:val="22"/>
         </w:rPr>
-        <w:t xml:space="preserve">4. As app user </w:t>
-      </w:r>
-      <w:proofErr w:type="spellStart"/>
-      <w:r>
-        <w:rPr>
-          <w:rFonts w:ascii="Arial" w:hAnsi="Arial" w:cs="Arial"/>
-          <w:color w:val="000000"/>
-          <w:sz w:val="22"/>
-          <w:szCs w:val="22"/>
-        </w:rPr>
-        <w:t>i</w:t>
-      </w:r>
-      <w:proofErr w:type="spellEnd"/>
-      <w:r>
-        <w:rPr>
-          <w:rFonts w:ascii="Arial" w:hAnsi="Arial" w:cs="Arial"/>
-          <w:color w:val="000000"/>
-          <w:sz w:val="22"/>
-          <w:szCs w:val="22"/>
-        </w:rPr>
-        <w:t xml:space="preserve"> want to participate to existing workout activity</w:t>
-      </w:r>
-    </w:p>
-    <w:p>
-      <w:pPr>
-        <w:pStyle w:val="NormalWeb"/>
-        <w:spacing w:before="0" w:beforeAutospacing="0" w:after="0" w:afterAutospacing="0"/>
-      </w:pPr>
-      <w:r>
-        <w:rPr>
-          <w:rFonts w:ascii="Arial" w:hAnsi="Arial" w:cs="Arial"/>
-          <w:color w:val="000000"/>
-          <w:sz w:val="22"/>
-          <w:szCs w:val="22"/>
-        </w:rPr>
-        <w:t xml:space="preserve">5. As app user </w:t>
-      </w:r>
-      <w:proofErr w:type="spellStart"/>
-      <w:r>
-        <w:rPr>
-          <w:rFonts w:ascii="Arial" w:hAnsi="Arial" w:cs="Arial"/>
-          <w:color w:val="000000"/>
-          <w:sz w:val="22"/>
-          <w:szCs w:val="22"/>
-        </w:rPr>
-        <w:t>i</w:t>
-      </w:r>
-      <w:proofErr w:type="spellEnd"/>
-      <w:r>
-        <w:rPr>
-          <w:rFonts w:ascii="Arial" w:hAnsi="Arial" w:cs="Arial"/>
-          <w:color w:val="000000"/>
-          <w:sz w:val="22"/>
-          <w:szCs w:val="22"/>
-        </w:rPr>
-        <w:t xml:space="preserve"> want to leave existing workout activity [optional]</w:t>
-      </w:r>
-    </w:p>
-    <w:p>
-      <w:pPr>
-        <w:pStyle w:val="NormalWeb"/>
-        <w:spacing w:before="0" w:beforeAutospacing="0" w:after="0" w:afterAutospacing="0"/>
-      </w:pPr>
-      <w:r>
-        <w:rPr>
-          <w:rFonts w:ascii="Arial" w:hAnsi="Arial" w:cs="Arial"/>
-          <w:color w:val="000000"/>
-          <w:sz w:val="22"/>
-          <w:szCs w:val="22"/>
-        </w:rPr>
-        <w:t xml:space="preserve">6. As app user </w:t>
-      </w:r>
-      <w:proofErr w:type="spellStart"/>
-      <w:r>
-        <w:rPr>
-          <w:rFonts w:ascii="Arial" w:hAnsi="Arial" w:cs="Arial"/>
-          <w:color w:val="000000"/>
-          <w:sz w:val="22"/>
-          <w:szCs w:val="22"/>
-        </w:rPr>
-        <w:t>i</w:t>
-      </w:r>
-      <w:proofErr w:type="spellEnd"/>
-      <w:r>
-        <w:rPr>
-          <w:rFonts w:ascii="Arial" w:hAnsi="Arial" w:cs="Arial"/>
-          <w:color w:val="000000"/>
-          <w:sz w:val="22"/>
-          <w:szCs w:val="22"/>
-        </w:rPr>
-        <w:t xml:space="preserve"> want to edit my profile details [app settings - optional]</w:t>
-      </w:r>
-    </w:p>
-    <w:p>
-      <w:pPr>
-        <w:pStyle w:val="NormalWeb"/>
-        <w:spacing w:before="0" w:beforeAutospacing="0" w:after="0" w:afterAutospacing="0"/>
-      </w:pPr>
-      <w:r>
-        <w:rPr>
-          <w:rFonts w:ascii="Arial" w:hAnsi="Arial" w:cs="Arial"/>
-          <w:color w:val="000000"/>
-          <w:sz w:val="22"/>
-          <w:szCs w:val="22"/>
-        </w:rPr>
-        <w:t xml:space="preserve">7. As group creator </w:t>
-      </w:r>
-      <w:proofErr w:type="spellStart"/>
-      <w:r>
-        <w:rPr>
-          <w:rFonts w:ascii="Arial" w:hAnsi="Arial" w:cs="Arial"/>
-          <w:color w:val="000000"/>
-          <w:sz w:val="22"/>
-          <w:szCs w:val="22"/>
-        </w:rPr>
-        <w:t>i</w:t>
-      </w:r>
-      <w:proofErr w:type="spellEnd"/>
-      <w:r>
-        <w:rPr>
-          <w:rFonts w:ascii="Arial" w:hAnsi="Arial" w:cs="Arial"/>
-          <w:color w:val="000000"/>
-          <w:sz w:val="22"/>
-          <w:szCs w:val="22"/>
-        </w:rPr>
-        <w:t xml:space="preserve"> want to get a notification when user participates for my workout</w:t>
-      </w:r>
-    </w:p>
-    <w:p>
-      <w:pPr>
-        <w:pStyle w:val="NormalWeb"/>
-        <w:spacing w:before="0" w:beforeAutospacing="0" w:after="0" w:afterAutospacing="0"/>
-      </w:pPr>
-      <w:r>
-        <w:rPr>
-          <w:rFonts w:ascii="Arial" w:hAnsi="Arial" w:cs="Arial"/>
-          <w:color w:val="000000"/>
-          <w:sz w:val="22"/>
-          <w:szCs w:val="22"/>
-        </w:rPr>
-        <w:t xml:space="preserve">8. As group member </w:t>
-      </w:r>
-      <w:proofErr w:type="spellStart"/>
-      <w:r>
-        <w:rPr>
-          <w:rFonts w:ascii="Arial" w:hAnsi="Arial" w:cs="Arial"/>
-          <w:color w:val="000000"/>
-          <w:sz w:val="22"/>
-          <w:szCs w:val="22"/>
-        </w:rPr>
-        <w:t>i</w:t>
-      </w:r>
-      <w:proofErr w:type="spellEnd"/>
-      <w:r>
-        <w:rPr>
-          <w:rFonts w:ascii="Arial" w:hAnsi="Arial" w:cs="Arial"/>
-          <w:color w:val="000000"/>
-          <w:sz w:val="22"/>
-          <w:szCs w:val="22"/>
-        </w:rPr>
-        <w:t xml:space="preserve"> want to get a notification for forthcoming workout activity</w:t>
-      </w:r>
-    </w:p>
-    <w:p>
-      <w:pPr>
-        <w:pStyle w:val="NormalWeb"/>
-        <w:spacing w:before="0" w:beforeAutospacing="0" w:after="0" w:afterAutospacing="0"/>
-      </w:pPr>
-      <w:r>
-        <w:rPr>
-          <w:rFonts w:ascii="Arial" w:hAnsi="Arial" w:cs="Arial"/>
-          <w:color w:val="000000"/>
-          <w:sz w:val="22"/>
-          <w:szCs w:val="22"/>
-        </w:rPr>
-        <w:t xml:space="preserve">9. As group member </w:t>
-      </w:r>
-      <w:proofErr w:type="spellStart"/>
-      <w:r>
-        <w:rPr>
-          <w:rFonts w:ascii="Arial" w:hAnsi="Arial" w:cs="Arial"/>
-          <w:color w:val="000000"/>
-          <w:sz w:val="22"/>
-          <w:szCs w:val="22"/>
-        </w:rPr>
-        <w:t>i</w:t>
-      </w:r>
-      <w:proofErr w:type="spellEnd"/>
-      <w:r>
-        <w:rPr>
-          <w:rFonts w:ascii="Arial" w:hAnsi="Arial" w:cs="Arial"/>
-          <w:color w:val="000000"/>
-          <w:sz w:val="22"/>
-          <w:szCs w:val="22"/>
-        </w:rPr>
-        <w:t xml:space="preserve"> want to get a notification for cancelled workout activity [</w:t>
-      </w:r>
-      <w:proofErr w:type="gramStart"/>
-      <w:r>
-        <w:rPr>
-          <w:rFonts w:ascii="Arial" w:hAnsi="Arial" w:cs="Arial"/>
-          <w:color w:val="000000"/>
-          <w:sz w:val="22"/>
-          <w:szCs w:val="22"/>
-        </w:rPr>
-        <w:t>optional ,</w:t>
-      </w:r>
-      <w:proofErr w:type="gramEnd"/>
-      <w:r>
-        <w:rPr>
-          <w:rFonts w:ascii="Arial" w:hAnsi="Arial" w:cs="Arial"/>
-          <w:color w:val="000000"/>
-          <w:sz w:val="22"/>
-          <w:szCs w:val="22"/>
-        </w:rPr>
-        <w:t xml:space="preserve"> depends on use case 3]</w:t>
-      </w:r>
-    </w:p>
-    <w:p>
-      <w:pPr>
-        <w:pStyle w:val="NormalWeb"/>
-        <w:spacing w:before="0" w:beforeAutospacing="0" w:after="0" w:afterAutospacing="0"/>
-      </w:pPr>
-      <w:r>
-        <w:rPr>
-          <w:rFonts w:ascii="Arial" w:hAnsi="Arial" w:cs="Arial"/>
-          <w:color w:val="000000"/>
-          <w:sz w:val="22"/>
-          <w:szCs w:val="22"/>
-        </w:rPr>
-        <w:t xml:space="preserve">10. As app user </w:t>
-      </w:r>
-      <w:proofErr w:type="spellStart"/>
-      <w:r>
-        <w:rPr>
-          <w:rFonts w:ascii="Arial" w:hAnsi="Arial" w:cs="Arial"/>
-          <w:color w:val="000000"/>
-          <w:sz w:val="22"/>
-          <w:szCs w:val="22"/>
-        </w:rPr>
-        <w:t>i</w:t>
-      </w:r>
-      <w:proofErr w:type="spellEnd"/>
-      <w:r>
-        <w:rPr>
-          <w:rFonts w:ascii="Arial" w:hAnsi="Arial" w:cs="Arial"/>
-          <w:color w:val="000000"/>
-          <w:sz w:val="22"/>
-          <w:szCs w:val="22"/>
-        </w:rPr>
-        <w:t xml:space="preserve"> want to see workout statistics [phase 2]</w:t>
+        <w:t>10. As app user i want to see workout statistics [phase 2]</w:t>
       </w:r>
     </w:p>
     <w:p/>
@@ -1402,13 +1164,8 @@
     </w:p>
     <w:p>
       <w:r>
-        <w:t xml:space="preserve">Save to </w:t>
-      </w:r>
-      <w:proofErr w:type="spellStart"/>
-      <w:r>
-        <w:t>sharedPrefrences</w:t>
-      </w:r>
-      <w:proofErr w:type="spellEnd"/>
+        <w:t>Save to sharedPrefrences</w:t>
+      </w:r>
     </w:p>
     <w:p>
       <w:r>
@@ -1417,25 +1174,15 @@
     </w:p>
     <w:p>
       <w:r>
-        <w:t xml:space="preserve">Save to </w:t>
-      </w:r>
-      <w:proofErr w:type="spellStart"/>
-      <w:r>
-        <w:t>sharedPrefrences</w:t>
-      </w:r>
-      <w:proofErr w:type="spellEnd"/>
-    </w:p>
-    <w:p>
-      <w:proofErr w:type="gramStart"/>
+        <w:t>Save to sharedPrefrences</w:t>
+      </w:r>
+    </w:p>
+    <w:p>
       <w:r>
         <w:t>3</w:t>
       </w:r>
       <w:r>
-        <w:t>.how</w:t>
-      </w:r>
-      <w:proofErr w:type="gramEnd"/>
-      <w:r>
-        <w:t xml:space="preserve"> we pass the unique "key" after verification? Add field for verification code.</w:t>
+        <w:t>.how we pass the unique "key" after verification? Add field for verification code.</w:t>
       </w:r>
     </w:p>
     <w:p>
@@ -1443,15 +1190,7 @@
         <w:t xml:space="preserve">4. What we display if registration made but not verified? </w:t>
       </w:r>
       <w:r>
-        <w:t>Hide name + email and display code field for complete registration. (</w:t>
-      </w:r>
-      <w:proofErr w:type="gramStart"/>
-      <w:r>
-        <w:t>flag</w:t>
-      </w:r>
-      <w:proofErr w:type="gramEnd"/>
-      <w:r>
-        <w:t xml:space="preserve"> for go button).</w:t>
+        <w:t>Hide name + email and display code field for complete registration. (flag for go button).</w:t>
       </w:r>
     </w:p>
     <w:p/>
@@ -1475,6 +1214,9 @@
     </w:p>
     <w:p>
       <w:r>
+        <w:rPr>
+          <w:noProof/>
+        </w:rPr>
         <w:drawing>
           <wp:inline distT="0" distB="0" distL="0" distR="0" wp14:anchorId="081E4D6E" wp14:editId="4CC934A1">
             <wp:extent cx="3391373" cy="2981741"/>
@@ -1532,13 +1274,8 @@
         <w:t>1. Where we want to return after this kind of result?</w:t>
       </w:r>
       <w:r>
-        <w:t xml:space="preserve"> -&gt; </w:t>
-      </w:r>
-      <w:proofErr w:type="gramStart"/>
-      <w:r>
-        <w:t>toast</w:t>
-      </w:r>
-      <w:proofErr w:type="gramEnd"/>
+        <w:t xml:space="preserve"> -&gt; toast</w:t>
+      </w:r>
     </w:p>
     <w:p/>
     <w:p/>
@@ -1599,13 +1336,7 @@
     </w:p>
     <w:p>
       <w:r>
-        <w:t>Will navigate from "create</w:t>
-      </w:r>
-      <w:r>
-        <w:t xml:space="preserve">/manage" lobby </w:t>
-      </w:r>
-      <w:r>
-        <w:t>button</w:t>
+        <w:t>Will navigate from "create/manage" lobby button</w:t>
       </w:r>
     </w:p>
     <w:p>
@@ -1643,6 +1374,7 @@
         <w:rPr>
           <w:b/>
           <w:bCs/>
+          <w:noProof/>
         </w:rPr>
         <w:drawing>
           <wp:inline distT="0" distB="0" distL="0" distR="0" wp14:anchorId="47394F6F" wp14:editId="1FE3152D">
@@ -1932,6 +1664,9 @@
     <w:p/>
     <w:p>
       <w:r>
+        <w:rPr>
+          <w:noProof/>
+        </w:rPr>
         <w:drawing>
           <wp:inline distT="0" distB="0" distL="0" distR="0" wp14:anchorId="604945AB" wp14:editId="3730F973">
             <wp:extent cx="5733415" cy="3837305"/>
@@ -1987,21 +1722,7 @@
         <w:rPr>
           <w:color w:val="FF0000"/>
         </w:rPr>
-        <w:t xml:space="preserve"> (</w:t>
-      </w:r>
-      <w:proofErr w:type="gramStart"/>
-      <w:r>
-        <w:rPr>
-          <w:color w:val="FF0000"/>
-        </w:rPr>
-        <w:t>the</w:t>
-      </w:r>
-      <w:proofErr w:type="gramEnd"/>
-      <w:r>
-        <w:rPr>
-          <w:color w:val="FF0000"/>
-        </w:rPr>
-        <w:t xml:space="preserve"> rest will be disabled)</w:t>
+        <w:t xml:space="preserve"> (the rest will be disabled)</w:t>
       </w:r>
     </w:p>
     <w:p/>
@@ -2024,40 +1745,22 @@
       <w:r>
         <w:t xml:space="preserve">4. </w:t>
       </w:r>
-      <w:proofErr w:type="gramStart"/>
-      <w:r>
-        <w:t>all</w:t>
-      </w:r>
-      <w:proofErr w:type="gramEnd"/>
-      <w:r>
-        <w:t xml:space="preserve"> actions are sync</w:t>
+      <w:r>
+        <w:t>all actions are sync</w:t>
       </w:r>
     </w:p>
     <w:p>
       <w:r>
         <w:t xml:space="preserve">7. </w:t>
       </w:r>
-      <w:proofErr w:type="gramStart"/>
-      <w:r>
-        <w:t>location</w:t>
-      </w:r>
-      <w:proofErr w:type="gramEnd"/>
-      <w:r>
-        <w:t xml:space="preserve"> will be insert with free text at first, later we will save the</w:t>
+      <w:r>
+        <w:t>location will be insert with free text at first, later we will save the</w:t>
       </w:r>
       <w:r>
         <w:t xml:space="preserve"> data in map + get/set locations</w:t>
       </w:r>
       <w:r>
-        <w:t xml:space="preserve"> – save to </w:t>
-      </w:r>
-      <w:proofErr w:type="spellStart"/>
-      <w:r>
-        <w:t>db</w:t>
-      </w:r>
-      <w:proofErr w:type="spellEnd"/>
-      <w:r>
-        <w:t xml:space="preserve"> in a different way</w:t>
+        <w:t xml:space="preserve"> – save to db in a different way</w:t>
       </w:r>
       <w:r>
         <w:t xml:space="preserve">? </w:t>
@@ -2142,6 +1845,9 @@
     <w:p/>
     <w:p>
       <w:r>
+        <w:rPr>
+          <w:noProof/>
+        </w:rPr>
         <w:drawing>
           <wp:inline distT="0" distB="0" distL="0" distR="0" wp14:anchorId="4981C967" wp14:editId="59CD3C2E">
             <wp:extent cx="5733415" cy="3739515"/>
@@ -2187,15 +1893,7 @@
     </w:p>
     <w:p>
       <w:r>
-        <w:t>3. "</w:t>
-      </w:r>
-      <w:proofErr w:type="gramStart"/>
-      <w:r>
-        <w:t>empty</w:t>
-      </w:r>
-      <w:proofErr w:type="gramEnd"/>
-      <w:r>
-        <w:t xml:space="preserve"> state" view</w:t>
+        <w:t>3. "empty state" view</w:t>
       </w:r>
       <w:r>
         <w:t xml:space="preserve"> – display title.</w:t>
@@ -2203,15 +1901,7 @@
     </w:p>
     <w:p>
       <w:r>
-        <w:t xml:space="preserve">4. </w:t>
-      </w:r>
-      <w:proofErr w:type="gramStart"/>
-      <w:r>
-        <w:t>do</w:t>
-      </w:r>
-      <w:proofErr w:type="gramEnd"/>
-      <w:r>
-        <w:t xml:space="preserve"> we want to add training type somehow</w:t>
+        <w:t>4. do we want to add training type somehow</w:t>
       </w:r>
       <w:r>
         <w:t xml:space="preserve"> [***phase 2]</w:t>
@@ -2280,6 +1970,9 @@
     <w:p/>
     <w:p>
       <w:r>
+        <w:rPr>
+          <w:noProof/>
+        </w:rPr>
         <w:drawing>
           <wp:inline distT="0" distB="0" distL="0" distR="0" wp14:anchorId="5CFEFF80" wp14:editId="1F93B9B9">
             <wp:extent cx="5733415" cy="5504815"/>
@@ -2437,13 +2130,8 @@
       <w:r>
         <w:t xml:space="preserve">2. </w:t>
       </w:r>
-      <w:proofErr w:type="gramStart"/>
-      <w:r>
-        <w:t>what</w:t>
-      </w:r>
-      <w:proofErr w:type="gramEnd"/>
-      <w:r>
-        <w:t xml:space="preserve"> about notification : creator – when join, user – when canceled, remainder x time before</w:t>
+      <w:r>
+        <w:t>what about notification : creator – when join, user – when canceled, remainder x time before</w:t>
       </w:r>
     </w:p>
     <w:p/>
@@ -2507,15 +2195,7 @@
         <w:ind w:left="360"/>
       </w:pPr>
       <w:r>
-        <w:t xml:space="preserve">View training history data (start time, end time, </w:t>
-      </w:r>
-      <w:proofErr w:type="gramStart"/>
-      <w:r>
-        <w:t>graph</w:t>
-      </w:r>
-      <w:proofErr w:type="gramEnd"/>
-      <w:r>
-        <w:t>: road length, max speed, average speed, gradient data? (use device sensor)</w:t>
+        <w:t>View training history data (start time, end time, graph: road length, max speed, average speed, gradient data? (use device sensor)</w:t>
       </w:r>
     </w:p>
     <w:p/>
@@ -2535,92 +2215,47 @@
     </w:p>
     <w:p/>
     <w:p>
-      <w:proofErr w:type="spellStart"/>
-      <w:proofErr w:type="gramStart"/>
+      <w:r>
+        <w:t>baseEntity:</w:t>
+      </w:r>
+    </w:p>
+    <w:p>
+      <w:r>
+        <w:t>id</w:t>
+      </w:r>
+    </w:p>
+    <w:p/>
+    <w:p>
+      <w:r>
+        <w:t>SingleResult</w:t>
+      </w:r>
+    </w:p>
+    <w:p>
+      <w:r>
+        <w:t>Status (enum)</w:t>
+      </w:r>
+    </w:p>
+    <w:p>
       <w:r>
         <w:t>baseEntity</w:t>
       </w:r>
-      <w:proofErr w:type="spellEnd"/>
-      <w:proofErr w:type="gramEnd"/>
-      <w:r>
-        <w:t>:</w:t>
-      </w:r>
-    </w:p>
-    <w:p>
-      <w:proofErr w:type="gramStart"/>
-      <w:r>
-        <w:t>id</w:t>
-      </w:r>
-      <w:proofErr w:type="gramEnd"/>
-    </w:p>
-    <w:p/>
-    <w:p>
-      <w:proofErr w:type="spellStart"/>
-      <w:r>
-        <w:t>SingleResult</w:t>
-      </w:r>
-      <w:proofErr w:type="spellEnd"/>
-    </w:p>
-    <w:p>
-      <w:r>
-        <w:t>Status (</w:t>
-      </w:r>
-      <w:proofErr w:type="spellStart"/>
-      <w:r>
-        <w:t>enum</w:t>
-      </w:r>
-      <w:proofErr w:type="spellEnd"/>
-      <w:r>
-        <w:t>)</w:t>
-      </w:r>
-    </w:p>
-    <w:p>
-      <w:proofErr w:type="spellStart"/>
-      <w:proofErr w:type="gramStart"/>
-      <w:r>
-        <w:t>baseEntity</w:t>
-      </w:r>
-      <w:proofErr w:type="spellEnd"/>
-      <w:proofErr w:type="gramEnd"/>
-    </w:p>
-    <w:p/>
-    <w:p/>
-    <w:p>
-      <w:proofErr w:type="spellStart"/>
-      <w:proofErr w:type="gramStart"/>
-      <w:r>
-        <w:t>multiple</w:t>
-      </w:r>
-      <w:r>
-        <w:t>Result</w:t>
-      </w:r>
-      <w:proofErr w:type="spellEnd"/>
-      <w:proofErr w:type="gramEnd"/>
-    </w:p>
-    <w:p>
-      <w:r>
-        <w:t>Status (</w:t>
-      </w:r>
-      <w:proofErr w:type="spellStart"/>
-      <w:r>
-        <w:t>enum</w:t>
-      </w:r>
-      <w:proofErr w:type="spellEnd"/>
-      <w:r>
-        <w:t>)</w:t>
-      </w:r>
-    </w:p>
-    <w:p>
-      <w:proofErr w:type="spellStart"/>
-      <w:proofErr w:type="gramStart"/>
-      <w:r>
-        <w:t>baseEntity</w:t>
-      </w:r>
-      <w:proofErr w:type="spellEnd"/>
-      <w:r>
-        <w:t>[]</w:t>
-      </w:r>
-      <w:proofErr w:type="gramEnd"/>
+    </w:p>
+    <w:p/>
+    <w:p/>
+    <w:p>
+      <w:r>
+        <w:t>multipleResult</w:t>
+      </w:r>
+    </w:p>
+    <w:p>
+      <w:r>
+        <w:t>Status (enum)</w:t>
+      </w:r>
+    </w:p>
+    <w:p>
+      <w:r>
+        <w:t>baseEntity[]</w:t>
+      </w:r>
     </w:p>
     <w:p/>
     <w:p/>
@@ -2630,13 +2265,9 @@
       </w:r>
     </w:p>
     <w:p>
-      <w:proofErr w:type="spellStart"/>
-      <w:proofErr w:type="gramStart"/>
       <w:r>
         <w:t>creatorId</w:t>
       </w:r>
-      <w:proofErr w:type="spellEnd"/>
-      <w:proofErr w:type="gramEnd"/>
     </w:p>
     <w:p>
       <w:r>
@@ -2670,235 +2301,123 @@
     </w:p>
     <w:p>
       <w:r>
-        <w:t xml:space="preserve">Max </w:t>
-      </w:r>
-      <w:proofErr w:type="spellStart"/>
-      <w:r>
-        <w:t>num</w:t>
-      </w:r>
-      <w:proofErr w:type="spellEnd"/>
-      <w:r>
-        <w:t xml:space="preserve"> of</w:t>
-      </w:r>
-    </w:p>
-    <w:p>
-      <w:r>
-        <w:t xml:space="preserve">Current </w:t>
-      </w:r>
-      <w:proofErr w:type="spellStart"/>
-      <w:r>
-        <w:t>num</w:t>
-      </w:r>
-      <w:proofErr w:type="spellEnd"/>
-      <w:r>
-        <w:t xml:space="preserve"> of</w:t>
-      </w:r>
-    </w:p>
-    <w:p>
-      <w:proofErr w:type="spellStart"/>
-      <w:proofErr w:type="gramStart"/>
-      <w:r>
-        <w:t>locationId</w:t>
-      </w:r>
-      <w:proofErr w:type="spellEnd"/>
-      <w:proofErr w:type="gramEnd"/>
-      <w:r>
-        <w:t xml:space="preserve"> (</w:t>
-      </w:r>
-      <w:proofErr w:type="spellStart"/>
-      <w:r>
-        <w:t>Eliran</w:t>
-      </w:r>
-      <w:proofErr w:type="spellEnd"/>
-      <w:r>
-        <w:t xml:space="preserve"> will check)</w:t>
-      </w:r>
-    </w:p>
-    <w:p>
-      <w:proofErr w:type="spellStart"/>
-      <w:proofErr w:type="gramStart"/>
+        <w:t>Max num of</w:t>
+      </w:r>
+    </w:p>
+    <w:p>
+      <w:r>
+        <w:t>Current num of</w:t>
+      </w:r>
+    </w:p>
+    <w:p>
+      <w:r>
+        <w:t>locationId (Eliran will check)</w:t>
+      </w:r>
+    </w:p>
+    <w:p>
       <w:r>
         <w:t>creatorNotificationFlag</w:t>
       </w:r>
-      <w:proofErr w:type="spellEnd"/>
-      <w:proofErr w:type="gramEnd"/>
-    </w:p>
-    <w:p>
-      <w:proofErr w:type="spellStart"/>
+    </w:p>
+    <w:p>
       <w:r>
         <w:t>IsClose</w:t>
       </w:r>
-      <w:proofErr w:type="spellEnd"/>
-    </w:p>
-    <w:p>
-      <w:proofErr w:type="spellStart"/>
-      <w:proofErr w:type="gramStart"/>
+    </w:p>
+    <w:p>
       <w:r>
         <w:t>isCanceled</w:t>
       </w:r>
-      <w:proofErr w:type="spellEnd"/>
-      <w:proofErr w:type="gramEnd"/>
-    </w:p>
-    <w:p/>
-    <w:p/>
-    <w:p>
-      <w:proofErr w:type="gramStart"/>
-      <w:r>
-        <w:t>user</w:t>
-      </w:r>
-      <w:proofErr w:type="gramEnd"/>
-      <w:r>
-        <w:t>:</w:t>
-      </w:r>
-    </w:p>
-    <w:p>
-      <w:proofErr w:type="gramStart"/>
+    </w:p>
+    <w:p/>
+    <w:p/>
+    <w:p>
+      <w:r>
+        <w:t>user:</w:t>
+      </w:r>
+    </w:p>
+    <w:p>
       <w:r>
         <w:t>name</w:t>
       </w:r>
-      <w:proofErr w:type="gramEnd"/>
-    </w:p>
-    <w:p>
-      <w:proofErr w:type="gramStart"/>
+    </w:p>
+    <w:p>
       <w:r>
         <w:t>email</w:t>
       </w:r>
-      <w:proofErr w:type="gramEnd"/>
-    </w:p>
-    <w:p>
-      <w:proofErr w:type="spellStart"/>
-      <w:proofErr w:type="gramStart"/>
+    </w:p>
+    <w:p>
       <w:r>
         <w:t>verificationCode</w:t>
       </w:r>
-      <w:proofErr w:type="spellEnd"/>
-      <w:proofErr w:type="gramEnd"/>
-    </w:p>
-    <w:p>
-      <w:proofErr w:type="spellStart"/>
-      <w:proofErr w:type="gramStart"/>
+    </w:p>
+    <w:p>
       <w:r>
         <w:t>isActivr</w:t>
       </w:r>
-      <w:proofErr w:type="spellEnd"/>
-      <w:proofErr w:type="gramEnd"/>
-    </w:p>
-    <w:p>
-      <w:proofErr w:type="gramStart"/>
+    </w:p>
+    <w:p>
       <w:r>
         <w:t>gender</w:t>
       </w:r>
-      <w:proofErr w:type="gramEnd"/>
-    </w:p>
-    <w:p>
-      <w:proofErr w:type="gramStart"/>
+    </w:p>
+    <w:p>
       <w:r>
         <w:t>level</w:t>
       </w:r>
-      <w:proofErr w:type="gramEnd"/>
-    </w:p>
-    <w:p>
-      <w:proofErr w:type="gramStart"/>
+    </w:p>
+    <w:p>
       <w:r>
         <w:t>height</w:t>
       </w:r>
-      <w:proofErr w:type="gramEnd"/>
-    </w:p>
-    <w:p>
-      <w:proofErr w:type="gramStart"/>
+    </w:p>
+    <w:p>
       <w:r>
         <w:t>weight</w:t>
       </w:r>
-      <w:proofErr w:type="gramEnd"/>
-    </w:p>
-    <w:p>
-      <w:proofErr w:type="spellStart"/>
-      <w:proofErr w:type="gramStart"/>
+    </w:p>
+    <w:p>
       <w:r>
         <w:t>mainLocation</w:t>
       </w:r>
-      <w:proofErr w:type="spellEnd"/>
-      <w:proofErr w:type="gramEnd"/>
-    </w:p>
-    <w:p>
-      <w:proofErr w:type="gramStart"/>
-      <w:r>
-        <w:t>picture</w:t>
-      </w:r>
-      <w:proofErr w:type="gramEnd"/>
-      <w:r>
-        <w:t xml:space="preserve"> byte[] – ask </w:t>
-      </w:r>
-      <w:proofErr w:type="spellStart"/>
-      <w:r>
-        <w:t>eliran</w:t>
-      </w:r>
-      <w:proofErr w:type="spellEnd"/>
-    </w:p>
-    <w:p>
-      <w:proofErr w:type="spellStart"/>
-      <w:proofErr w:type="gramStart"/>
+    </w:p>
+    <w:p>
+      <w:r>
+        <w:t>picture byte[] – ask eliran</w:t>
+      </w:r>
+    </w:p>
+    <w:p>
       <w:r>
         <w:t>isPrivate</w:t>
       </w:r>
-      <w:proofErr w:type="spellEnd"/>
-      <w:proofErr w:type="gramEnd"/>
-    </w:p>
-    <w:p/>
-    <w:p/>
-    <w:p>
-      <w:proofErr w:type="gramStart"/>
+    </w:p>
+    <w:p/>
+    <w:p/>
+    <w:p>
       <w:r>
         <w:lastRenderedPageBreak/>
-        <w:t>filter</w:t>
-      </w:r>
-      <w:proofErr w:type="gramEnd"/>
-      <w:r>
-        <w:t>: (no need table)</w:t>
-      </w:r>
-    </w:p>
-    <w:p>
-      <w:proofErr w:type="gramStart"/>
+        <w:t>filter: (no need table)</w:t>
+      </w:r>
+    </w:p>
+    <w:p>
       <w:r>
         <w:t>from</w:t>
       </w:r>
-      <w:proofErr w:type="gramEnd"/>
-    </w:p>
-    <w:p>
-      <w:proofErr w:type="gramStart"/>
+    </w:p>
+    <w:p>
       <w:r>
         <w:t>to</w:t>
       </w:r>
-      <w:proofErr w:type="gramEnd"/>
-    </w:p>
-    <w:p>
-      <w:proofErr w:type="spellStart"/>
-      <w:proofErr w:type="gramStart"/>
-      <w:r>
-        <w:t>filterType</w:t>
-      </w:r>
-      <w:proofErr w:type="spellEnd"/>
-      <w:r>
-        <w:t>(</w:t>
-      </w:r>
-      <w:proofErr w:type="spellStart"/>
-      <w:proofErr w:type="gramEnd"/>
-      <w:r>
-        <w:t>enum</w:t>
-      </w:r>
-      <w:proofErr w:type="spellEnd"/>
-      <w:r>
-        <w:t>)</w:t>
-      </w:r>
-    </w:p>
-    <w:p>
-      <w:proofErr w:type="spellStart"/>
-      <w:proofErr w:type="gramStart"/>
+    </w:p>
+    <w:p>
+      <w:r>
+        <w:t>filterType(enum)</w:t>
+      </w:r>
+    </w:p>
+    <w:p>
       <w:r>
         <w:t>userId</w:t>
       </w:r>
-      <w:proofErr w:type="spellEnd"/>
-      <w:proofErr w:type="gramEnd"/>
     </w:p>
     <w:p>
       <w:r>
@@ -2909,246 +2428,91 @@
     <w:p/>
     <w:p>
       <w:r>
-        <w:t xml:space="preserve">(Table) </w:t>
-      </w:r>
-      <w:proofErr w:type="spellStart"/>
-      <w:r>
-        <w:t>registerToNotification</w:t>
-      </w:r>
-      <w:proofErr w:type="spellEnd"/>
-    </w:p>
-    <w:p>
-      <w:proofErr w:type="spellStart"/>
-      <w:proofErr w:type="gramStart"/>
+        <w:t>(Table) registerToNotification</w:t>
+      </w:r>
+    </w:p>
+    <w:p>
       <w:r>
         <w:t>trainingId</w:t>
       </w:r>
-      <w:proofErr w:type="spellEnd"/>
-      <w:proofErr w:type="gramEnd"/>
-    </w:p>
-    <w:p>
-      <w:proofErr w:type="spellStart"/>
-      <w:proofErr w:type="gramStart"/>
+    </w:p>
+    <w:p>
       <w:r>
         <w:t>userId</w:t>
       </w:r>
-      <w:proofErr w:type="spellEnd"/>
-      <w:proofErr w:type="gramEnd"/>
-    </w:p>
-    <w:p>
-      <w:proofErr w:type="spellStart"/>
-      <w:proofErr w:type="gramStart"/>
+    </w:p>
+    <w:p>
       <w:r>
         <w:t>notificationType</w:t>
       </w:r>
-      <w:proofErr w:type="spellEnd"/>
-      <w:proofErr w:type="gramEnd"/>
-    </w:p>
-    <w:p/>
-    <w:p>
-      <w:r>
-        <w:t xml:space="preserve">(Table) </w:t>
-      </w:r>
-      <w:proofErr w:type="spellStart"/>
-      <w:r>
-        <w:t>usersToTraining</w:t>
-      </w:r>
-      <w:proofErr w:type="spellEnd"/>
-    </w:p>
-    <w:p/>
-    <w:p>
-      <w:proofErr w:type="spellStart"/>
-      <w:proofErr w:type="gramStart"/>
+    </w:p>
+    <w:p/>
+    <w:p>
+      <w:r>
+        <w:t>(Table) usersToTraining</w:t>
+      </w:r>
+    </w:p>
+    <w:p/>
+    <w:p>
       <w:r>
         <w:t>trainingId</w:t>
       </w:r>
-      <w:proofErr w:type="spellEnd"/>
-      <w:proofErr w:type="gramEnd"/>
-    </w:p>
-    <w:p>
-      <w:proofErr w:type="spellStart"/>
-      <w:proofErr w:type="gramStart"/>
+    </w:p>
+    <w:p>
       <w:r>
         <w:t>userId</w:t>
       </w:r>
-      <w:proofErr w:type="spellEnd"/>
-      <w:proofErr w:type="gramEnd"/>
-    </w:p>
-    <w:p/>
-    <w:p/>
-    <w:p/>
-    <w:p/>
-    <w:p>
-      <w:proofErr w:type="gramStart"/>
-      <w:r>
-        <w:t>register(</w:t>
-      </w:r>
-      <w:proofErr w:type="gramEnd"/>
-      <w:r>
-        <w:t>user</w:t>
-      </w:r>
-      <w:r>
-        <w:t>) : bool</w:t>
-      </w:r>
-    </w:p>
-    <w:p>
-      <w:proofErr w:type="spellStart"/>
-      <w:proofErr w:type="gramStart"/>
-      <w:r>
-        <w:t>verifyRegistration</w:t>
-      </w:r>
-      <w:proofErr w:type="spellEnd"/>
-      <w:r>
-        <w:t>(</w:t>
-      </w:r>
-      <w:proofErr w:type="gramEnd"/>
-      <w:r>
-        <w:t>user</w:t>
-      </w:r>
-      <w:r>
-        <w:t>) : user</w:t>
-      </w:r>
-    </w:p>
-    <w:p>
-      <w:proofErr w:type="spellStart"/>
-      <w:proofErr w:type="gramStart"/>
-      <w:r>
-        <w:t>updateUser</w:t>
-      </w:r>
-      <w:proofErr w:type="spellEnd"/>
-      <w:r>
-        <w:t>(</w:t>
-      </w:r>
-      <w:proofErr w:type="gramEnd"/>
-      <w:r>
-        <w:t xml:space="preserve">user) : </w:t>
-      </w:r>
-      <w:r>
-        <w:t>bool</w:t>
-      </w:r>
-    </w:p>
-    <w:p>
-      <w:proofErr w:type="spellStart"/>
-      <w:proofErr w:type="gramStart"/>
-      <w:r>
-        <w:t>getTrainings</w:t>
-      </w:r>
-      <w:proofErr w:type="spellEnd"/>
-      <w:r>
-        <w:t>(</w:t>
-      </w:r>
-      <w:proofErr w:type="gramEnd"/>
-      <w:r>
-        <w:t>filter object) : trainings[]</w:t>
-      </w:r>
-    </w:p>
-    <w:p>
-      <w:proofErr w:type="spellStart"/>
-      <w:proofErr w:type="gramStart"/>
-      <w:r>
-        <w:t>createTraining</w:t>
-      </w:r>
-      <w:proofErr w:type="spellEnd"/>
-      <w:r>
-        <w:t>(</w:t>
-      </w:r>
-      <w:proofErr w:type="gramEnd"/>
-      <w:r>
-        <w:t xml:space="preserve">training object): </w:t>
-      </w:r>
-      <w:bookmarkStart w:id="15" w:name="_GoBack"/>
-      <w:proofErr w:type="spellStart"/>
-      <w:r>
-        <w:t>trainingId</w:t>
-      </w:r>
-      <w:bookmarkEnd w:id="15"/>
-      <w:proofErr w:type="spellEnd"/>
-    </w:p>
-    <w:p>
-      <w:proofErr w:type="spellStart"/>
-      <w:proofErr w:type="gramStart"/>
-      <w:r>
-        <w:t>update</w:t>
-      </w:r>
-      <w:r>
-        <w:t>Training</w:t>
-      </w:r>
-      <w:proofErr w:type="spellEnd"/>
-      <w:r>
-        <w:t>(</w:t>
-      </w:r>
-      <w:proofErr w:type="gramEnd"/>
-      <w:r>
-        <w:t xml:space="preserve">training object): </w:t>
-      </w:r>
-      <w:r>
-        <w:t>bool</w:t>
-      </w:r>
-    </w:p>
-    <w:p>
-      <w:proofErr w:type="spellStart"/>
-      <w:proofErr w:type="gramStart"/>
-      <w:r>
-        <w:t>cancelTraining</w:t>
-      </w:r>
-      <w:proofErr w:type="spellEnd"/>
-      <w:r>
-        <w:t>(</w:t>
-      </w:r>
-      <w:proofErr w:type="spellStart"/>
-      <w:proofErr w:type="gramEnd"/>
-      <w:r>
-        <w:t>trainingid</w:t>
-      </w:r>
-      <w:proofErr w:type="spellEnd"/>
-      <w:r>
-        <w:t>)</w:t>
+    </w:p>
+    <w:p/>
+    <w:p/>
+    <w:p/>
+    <w:p/>
+    <w:p>
+      <w:r>
+        <w:t>register(user) : bool</w:t>
+      </w:r>
+    </w:p>
+    <w:p>
+      <w:r>
+        <w:t>verifyRegistration(user) : user</w:t>
+      </w:r>
+    </w:p>
+    <w:p>
+      <w:r>
+        <w:t>updateUser(user) : bool</w:t>
+      </w:r>
+    </w:p>
+    <w:p>
+      <w:r>
+        <w:t>getTrainings(filter object) : trainings[]</w:t>
+      </w:r>
+    </w:p>
+    <w:p>
+      <w:r>
+        <w:t>createTraining(training object): trainingId</w:t>
+      </w:r>
+    </w:p>
+    <w:p>
+      <w:r>
+        <w:t>updateTraining(training object): bool</w:t>
+      </w:r>
+    </w:p>
+    <w:p>
+      <w:r>
+        <w:t>cancelTraining(trainingid)</w:t>
       </w:r>
       <w:r>
         <w:t>: bool</w:t>
       </w:r>
     </w:p>
     <w:p>
-      <w:proofErr w:type="spellStart"/>
-      <w:proofErr w:type="gramStart"/>
-      <w:r>
-        <w:t>leaveTraining</w:t>
-      </w:r>
-      <w:proofErr w:type="spellEnd"/>
-      <w:r>
-        <w:t>(</w:t>
-      </w:r>
-      <w:proofErr w:type="spellStart"/>
-      <w:proofErr w:type="gramEnd"/>
-      <w:r>
-        <w:t>trainingid</w:t>
-      </w:r>
-      <w:proofErr w:type="spellEnd"/>
-      <w:r>
-        <w:t>, user id): bool</w:t>
-      </w:r>
-    </w:p>
-    <w:p>
-      <w:proofErr w:type="spellStart"/>
-      <w:proofErr w:type="gramStart"/>
-      <w:r>
-        <w:t>join</w:t>
-      </w:r>
-      <w:r>
-        <w:t>Training</w:t>
-      </w:r>
-      <w:proofErr w:type="spellEnd"/>
-      <w:r>
-        <w:t>(</w:t>
-      </w:r>
-      <w:proofErr w:type="spellStart"/>
-      <w:proofErr w:type="gramEnd"/>
-      <w:r>
-        <w:t>trainingid</w:t>
-      </w:r>
-      <w:proofErr w:type="spellEnd"/>
-      <w:r>
-        <w:t>, user id): bool</w:t>
+      <w:r>
+        <w:t>leaveTraining(trainingid, user id): bool</w:t>
+      </w:r>
+    </w:p>
+    <w:p>
+      <w:r>
+        <w:t>joinTraining(trainingid, user id): bool</w:t>
       </w:r>
     </w:p>
     <w:p/>
@@ -3363,25 +2727,7 @@
           <w:sz w:val="46"/>
           <w:szCs w:val="46"/>
         </w:rPr>
-        <w:t xml:space="preserve">1.5 </w:t>
-      </w:r>
-      <w:proofErr w:type="spellStart"/>
-      <w:r>
-        <w:rPr>
-          <w:b/>
-          <w:sz w:val="46"/>
-          <w:szCs w:val="46"/>
-        </w:rPr>
-        <w:t>Non functional</w:t>
-      </w:r>
-      <w:proofErr w:type="spellEnd"/>
-      <w:r>
-        <w:rPr>
-          <w:b/>
-          <w:sz w:val="46"/>
-          <w:szCs w:val="46"/>
-        </w:rPr>
-        <w:t xml:space="preserve"> requirements</w:t>
+        <w:t>1.5 Non functional requirements</w:t>
       </w:r>
     </w:p>
     <w:p>
@@ -3394,49 +2740,7 @@
         <w:rPr>
           <w:color w:val="999999"/>
         </w:rPr>
-        <w:t xml:space="preserve">Describe user-level requirements that are not related to functionality. This includes reliability, usability, performance, supportability, implementation, </w:t>
-      </w:r>
-      <w:proofErr w:type="gramStart"/>
-      <w:r>
-        <w:rPr>
-          <w:color w:val="999999"/>
-        </w:rPr>
-        <w:t>interface</w:t>
-      </w:r>
-      <w:proofErr w:type="gramEnd"/>
-      <w:r>
-        <w:rPr>
-          <w:color w:val="999999"/>
-        </w:rPr>
-        <w:t xml:space="preserve">, operational, packaging, and legal requirements. Specify at least two </w:t>
-      </w:r>
-      <w:proofErr w:type="spellStart"/>
-      <w:r>
-        <w:rPr>
-          <w:color w:val="999999"/>
-        </w:rPr>
-        <w:t>non functional</w:t>
-      </w:r>
-      <w:proofErr w:type="spellEnd"/>
-      <w:r>
-        <w:rPr>
-          <w:color w:val="999999"/>
-        </w:rPr>
-        <w:t xml:space="preserve"> requirements for each </w:t>
-      </w:r>
-      <w:proofErr w:type="gramStart"/>
-      <w:r>
-        <w:rPr>
-          <w:color w:val="999999"/>
-        </w:rPr>
-        <w:t>type, that</w:t>
-      </w:r>
-      <w:proofErr w:type="gramEnd"/>
-      <w:r>
-        <w:rPr>
-          <w:color w:val="999999"/>
-        </w:rPr>
-        <w:t xml:space="preserve"> are relevant to your system.</w:t>
+        <w:t>Describe user-level requirements that are not related to functionality. This includes reliability, usability, performance, supportability, implementation, interface, operational, packaging, and legal requirements. Specify at least two non functional requirements for each type, that are relevant to your system.</w:t>
       </w:r>
     </w:p>
     <w:p>
@@ -3447,8 +2751,8 @@
         <w:spacing w:before="480"/>
         <w:contextualSpacing w:val="0"/>
       </w:pPr>
-      <w:bookmarkStart w:id="16" w:name="h.jdxxoeqmk5nj" w:colFirst="0" w:colLast="0"/>
-      <w:bookmarkEnd w:id="16"/>
+      <w:bookmarkStart w:id="15" w:name="h.jdxxoeqmk5nj" w:colFirst="0" w:colLast="0"/>
+      <w:bookmarkEnd w:id="15"/>
       <w:r>
         <w:rPr>
           <w:b/>
@@ -3927,8 +3231,8 @@
         <w:spacing w:before="480"/>
         <w:contextualSpacing w:val="0"/>
       </w:pPr>
-      <w:bookmarkStart w:id="17" w:name="h.hdakgj329hab" w:colFirst="0" w:colLast="0"/>
-      <w:bookmarkEnd w:id="17"/>
+      <w:bookmarkStart w:id="16" w:name="h.hdakgj329hab" w:colFirst="0" w:colLast="0"/>
+      <w:bookmarkEnd w:id="16"/>
       <w:r>
         <w:rPr>
           <w:b/>
@@ -3950,23 +3254,305 @@
         <w:keepLines w:val="0"/>
         <w:spacing w:after="80"/>
         <w:contextualSpacing w:val="0"/>
-      </w:pPr>
-      <w:bookmarkStart w:id="18" w:name="h.cl4rsjso4wd3" w:colFirst="0" w:colLast="0"/>
-      <w:bookmarkEnd w:id="18"/>
-      <w:r>
         <w:rPr>
           <w:b/>
           <w:sz w:val="34"/>
           <w:szCs w:val="34"/>
         </w:rPr>
-        <w:t xml:space="preserve"> </w:t>
-      </w:r>
-    </w:p>
-    <w:p/>
-    <w:p>
-      <w:r>
-        <w:t xml:space="preserve"> </w:t>
-      </w:r>
+      </w:pPr>
+      <w:bookmarkStart w:id="17" w:name="h.cl4rsjso4wd3" w:colFirst="0" w:colLast="0"/>
+      <w:bookmarkEnd w:id="17"/>
+      <w:r>
+        <w:rPr>
+          <w:b/>
+          <w:sz w:val="34"/>
+          <w:szCs w:val="34"/>
+        </w:rPr>
+        <w:t xml:space="preserve"> </w:t>
+      </w:r>
+      <w:r>
+        <w:rPr>
+          <w:b/>
+          <w:sz w:val="34"/>
+          <w:szCs w:val="34"/>
+        </w:rPr>
+        <w:t>Theme:</w:t>
+      </w:r>
+    </w:p>
+    <w:p>
+      <w:pPr>
+        <w:pStyle w:val="HTMLPreformatted"/>
+        <w:shd w:val="clear" w:color="auto" w:fill="FFFFFF"/>
+        <w:rPr>
+          <w:color w:val="000000"/>
+          <w:sz w:val="18"/>
+          <w:szCs w:val="18"/>
+        </w:rPr>
+      </w:pPr>
+      <w:r>
+        <w:t>Text color:</w:t>
+      </w:r>
+      <w:r>
+        <w:rPr>
+          <w:b/>
+          <w:bCs/>
+          <w:color w:val="008000"/>
+          <w:sz w:val="18"/>
+          <w:szCs w:val="18"/>
+        </w:rPr>
+        <w:t xml:space="preserve"> </w:t>
+      </w:r>
+      <w:r>
+        <w:rPr>
+          <w:b/>
+          <w:bCs/>
+          <w:color w:val="008000"/>
+          <w:sz w:val="18"/>
+          <w:szCs w:val="18"/>
+        </w:rPr>
+        <w:t>333333</w:t>
+      </w:r>
+    </w:p>
+    <w:p>
+      <w:pPr>
+        <w:pStyle w:val="HTMLPreformatted"/>
+        <w:shd w:val="clear" w:color="auto" w:fill="FFFFFF"/>
+        <w:rPr>
+          <w:color w:val="000000"/>
+          <w:sz w:val="18"/>
+          <w:szCs w:val="18"/>
+        </w:rPr>
+      </w:pPr>
+      <w:r>
+        <w:t>Disable text color:</w:t>
+      </w:r>
+      <w:r>
+        <w:rPr>
+          <w:b/>
+          <w:bCs/>
+          <w:color w:val="008000"/>
+          <w:sz w:val="18"/>
+          <w:szCs w:val="18"/>
+        </w:rPr>
+        <w:t xml:space="preserve"> </w:t>
+      </w:r>
+      <w:r>
+        <w:rPr>
+          <w:b/>
+          <w:bCs/>
+          <w:color w:val="008000"/>
+          <w:sz w:val="18"/>
+          <w:szCs w:val="18"/>
+        </w:rPr>
+        <w:t>33ffffff</w:t>
+      </w:r>
+    </w:p>
+    <w:p>
+      <w:pPr>
+        <w:pStyle w:val="HTMLPreformatted"/>
+        <w:shd w:val="clear" w:color="auto" w:fill="FFFFFF"/>
+        <w:rPr>
+          <w:color w:val="000000"/>
+          <w:sz w:val="18"/>
+          <w:szCs w:val="18"/>
+        </w:rPr>
+      </w:pPr>
+      <w:r>
+        <w:t xml:space="preserve">Hint text color: </w:t>
+      </w:r>
+      <w:r>
+        <w:rPr>
+          <w:b/>
+          <w:bCs/>
+          <w:color w:val="008000"/>
+          <w:sz w:val="18"/>
+          <w:szCs w:val="18"/>
+        </w:rPr>
+        <w:t>555555</w:t>
+      </w:r>
+    </w:p>
+    <w:p>
+      <w:pPr>
+        <w:pStyle w:val="HTMLPreformatted"/>
+        <w:shd w:val="clear" w:color="auto" w:fill="FFFFFF"/>
+        <w:rPr>
+          <w:color w:val="000000"/>
+          <w:sz w:val="18"/>
+          <w:szCs w:val="18"/>
+        </w:rPr>
+      </w:pPr>
+      <w:r>
+        <w:t xml:space="preserve">Active button, strips color: </w:t>
+      </w:r>
+      <w:r>
+        <w:rPr>
+          <w:b/>
+          <w:bCs/>
+          <w:color w:val="008000"/>
+          <w:sz w:val="18"/>
+          <w:szCs w:val="18"/>
+        </w:rPr>
+        <w:t>ddFFA330</w:t>
+      </w:r>
+      <w:r>
+        <w:rPr>
+          <w:color w:val="000000"/>
+          <w:sz w:val="18"/>
+          <w:szCs w:val="18"/>
+        </w:rPr>
+        <w:t>, no border</w:t>
+      </w:r>
+    </w:p>
+    <w:p>
+      <w:pPr>
+        <w:pStyle w:val="HTMLPreformatted"/>
+        <w:shd w:val="clear" w:color="auto" w:fill="FFFFFF"/>
+        <w:rPr>
+          <w:color w:val="000000"/>
+          <w:sz w:val="18"/>
+          <w:szCs w:val="18"/>
+        </w:rPr>
+      </w:pPr>
+      <w:r>
+        <w:t>Default buttons color:</w:t>
+      </w:r>
+      <w:r>
+        <w:rPr>
+          <w:b/>
+          <w:bCs/>
+          <w:color w:val="008000"/>
+          <w:sz w:val="18"/>
+          <w:szCs w:val="18"/>
+        </w:rPr>
+        <w:t xml:space="preserve"> </w:t>
+      </w:r>
+      <w:r>
+        <w:rPr>
+          <w:b/>
+          <w:bCs/>
+          <w:color w:val="008000"/>
+          <w:sz w:val="18"/>
+          <w:szCs w:val="18"/>
+        </w:rPr>
+        <w:t>aaffffff</w:t>
+      </w:r>
+      <w:r>
+        <w:rPr>
+          <w:color w:val="000000"/>
+          <w:sz w:val="18"/>
+          <w:szCs w:val="18"/>
+        </w:rPr>
+        <w:t xml:space="preserve">, </w:t>
+      </w:r>
+      <w:r>
+        <w:t xml:space="preserve">border: </w:t>
+      </w:r>
+      <w:r>
+        <w:rPr>
+          <w:b/>
+          <w:bCs/>
+          <w:color w:val="008000"/>
+          <w:sz w:val="18"/>
+          <w:szCs w:val="18"/>
+        </w:rPr>
+        <w:t xml:space="preserve">ffffff, </w:t>
+      </w:r>
+      <w:r>
+        <w:rPr>
+          <w:b/>
+          <w:bCs/>
+          <w:color w:val="0000FF"/>
+          <w:sz w:val="18"/>
+          <w:szCs w:val="18"/>
+        </w:rPr>
+        <w:t>width=</w:t>
+      </w:r>
+      <w:r>
+        <w:rPr>
+          <w:b/>
+          <w:bCs/>
+          <w:color w:val="008000"/>
+          <w:sz w:val="18"/>
+          <w:szCs w:val="18"/>
+        </w:rPr>
+        <w:t>"1dp"</w:t>
+      </w:r>
+    </w:p>
+    <w:p>
+      <w:pPr>
+        <w:pStyle w:val="HTMLPreformatted"/>
+        <w:shd w:val="clear" w:color="auto" w:fill="FFFFFF"/>
+        <w:rPr>
+          <w:color w:val="000000"/>
+          <w:sz w:val="18"/>
+          <w:szCs w:val="18"/>
+        </w:rPr>
+      </w:pPr>
+      <w:r>
+        <w:t>Disable buttons color:</w:t>
+      </w:r>
+      <w:r>
+        <w:rPr>
+          <w:b/>
+          <w:bCs/>
+          <w:color w:val="008000"/>
+          <w:sz w:val="18"/>
+          <w:szCs w:val="18"/>
+        </w:rPr>
+        <w:t xml:space="preserve"> </w:t>
+      </w:r>
+      <w:r>
+        <w:rPr>
+          <w:b/>
+          <w:bCs/>
+          <w:color w:val="008000"/>
+          <w:sz w:val="18"/>
+          <w:szCs w:val="18"/>
+        </w:rPr>
+        <w:t>99dddddd</w:t>
+      </w:r>
+      <w:r>
+        <w:rPr>
+          <w:color w:val="000000"/>
+          <w:sz w:val="18"/>
+          <w:szCs w:val="18"/>
+        </w:rPr>
+        <w:t>, no border</w:t>
+      </w:r>
+    </w:p>
+    <w:p/>
+    <w:p>
+      <w:r>
+        <w:t>Button text size: 17dp, bold</w:t>
+      </w:r>
+    </w:p>
+    <w:p>
+      <w:r>
+        <w:t xml:space="preserve">Edit text padding left: 20dp </w:t>
+      </w:r>
+    </w:p>
+    <w:p>
+      <w:r>
+        <w:t>Hint template: "|  &lt;text&gt;" (2 spaces)</w:t>
+      </w:r>
+    </w:p>
+    <w:p/>
+    <w:p>
+      <w:r>
+        <w:t>Edit text strip: height 3dp</w:t>
+      </w:r>
+    </w:p>
+    <w:p>
+      <w:r>
+        <w:t>Edit text spacing: 5dp</w:t>
+      </w:r>
+    </w:p>
+    <w:p>
+      <w:r>
+        <w:t>Buttons spacing from edit text: 20dp</w:t>
+      </w:r>
+      <w:bookmarkStart w:id="18" w:name="_GoBack"/>
+      <w:bookmarkEnd w:id="18"/>
     </w:p>
     <w:p>
       <w:pPr>
@@ -4036,7 +3622,6 @@
           <w:sz w:val="46"/>
           <w:szCs w:val="46"/>
         </w:rPr>
-        <w:lastRenderedPageBreak/>
         <w:t>2.1 Dynamic model</w:t>
       </w:r>
     </w:p>
@@ -4190,7 +3775,14 @@
         <w:rPr>
           <w:color w:val="999999"/>
         </w:rPr>
-        <w:t>Describe the architecture of the system being replaced. If there is no previous system this section can be replaced by a survey of current architectures for similar systems. The purpose of this section is to make explicit the background information that system architects used, their assumptions, and common issues the new system will address.</w:t>
+        <w:t xml:space="preserve">Describe the architecture of the system being replaced. If there is no previous system this section can be replaced by a survey of current architectures for similar systems. The </w:t>
+      </w:r>
+      <w:r>
+        <w:rPr>
+          <w:color w:val="999999"/>
+        </w:rPr>
+        <w:lastRenderedPageBreak/>
+        <w:t>purpose of this section is to make explicit the background information that system architects used, their assumptions, and common issues the new system will address.</w:t>
       </w:r>
     </w:p>
     <w:p>
@@ -4246,7 +3838,6 @@
           <w:sz w:val="34"/>
           <w:szCs w:val="34"/>
         </w:rPr>
-        <w:lastRenderedPageBreak/>
         <w:t>3.2.1 Subsystem decomposition</w:t>
       </w:r>
     </w:p>
@@ -4310,21 +3901,7 @@
         <w:rPr>
           <w:color w:val="999999"/>
         </w:rPr>
-        <w:t xml:space="preserve">Estimate how many processors and how much memory you will need in order to satisfy the </w:t>
-      </w:r>
-      <w:proofErr w:type="spellStart"/>
-      <w:r>
-        <w:rPr>
-          <w:color w:val="999999"/>
-        </w:rPr>
-        <w:t>non functional</w:t>
-      </w:r>
-      <w:proofErr w:type="spellEnd"/>
-      <w:r>
-        <w:rPr>
-          <w:color w:val="999999"/>
-        </w:rPr>
-        <w:t xml:space="preserve"> requirements defined in section 1.5.</w:t>
+        <w:t>Estimate how many processors and how much memory you will need in order to satisfy the non functional requirements defined in section 1.5.</w:t>
       </w:r>
     </w:p>
     <w:p>
@@ -4417,6 +3994,7 @@
     </w:p>
     <w:p>
       <w:r>
+        <w:lastRenderedPageBreak/>
         <w:t xml:space="preserve"> </w:t>
       </w:r>
     </w:p>
@@ -4482,7 +4060,6 @@
     </w:p>
     <w:p>
       <w:r>
-        <w:lastRenderedPageBreak/>
         <w:t>Flow of Events (or basic flow activity diagram):</w:t>
       </w:r>
     </w:p>
@@ -5685,6 +5262,54 @@
       <w:szCs w:val="24"/>
     </w:rPr>
   </w:style>
+  <w:style w:type="paragraph" w:styleId="HTMLPreformatted">
+    <w:name w:val="HTML Preformatted"/>
+    <w:basedOn w:val="Normal"/>
+    <w:link w:val="HTMLPreformattedChar"/>
+    <w:uiPriority w:val="99"/>
+    <w:unhideWhenUsed/>
+    <w:rsid w:val="00E8694A"/>
+    <w:pPr>
+      <w:tabs>
+        <w:tab w:val="left" w:pos="916"/>
+        <w:tab w:val="left" w:pos="1832"/>
+        <w:tab w:val="left" w:pos="2748"/>
+        <w:tab w:val="left" w:pos="3664"/>
+        <w:tab w:val="left" w:pos="4580"/>
+        <w:tab w:val="left" w:pos="5496"/>
+        <w:tab w:val="left" w:pos="6412"/>
+        <w:tab w:val="left" w:pos="7328"/>
+        <w:tab w:val="left" w:pos="8244"/>
+        <w:tab w:val="left" w:pos="9160"/>
+        <w:tab w:val="left" w:pos="10076"/>
+        <w:tab w:val="left" w:pos="10992"/>
+        <w:tab w:val="left" w:pos="11908"/>
+        <w:tab w:val="left" w:pos="12824"/>
+        <w:tab w:val="left" w:pos="13740"/>
+        <w:tab w:val="left" w:pos="14656"/>
+      </w:tabs>
+      <w:spacing w:line="240" w:lineRule="auto"/>
+    </w:pPr>
+    <w:rPr>
+      <w:rFonts w:ascii="Courier New" w:eastAsia="Times New Roman" w:hAnsi="Courier New" w:cs="Courier New"/>
+      <w:color w:val="auto"/>
+      <w:sz w:val="20"/>
+      <w:szCs w:val="20"/>
+    </w:rPr>
+  </w:style>
+  <w:style w:type="character" w:customStyle="1" w:styleId="HTMLPreformattedChar">
+    <w:name w:val="HTML Preformatted Char"/>
+    <w:basedOn w:val="DefaultParagraphFont"/>
+    <w:link w:val="HTMLPreformatted"/>
+    <w:uiPriority w:val="99"/>
+    <w:rsid w:val="00E8694A"/>
+    <w:rPr>
+      <w:rFonts w:ascii="Courier New" w:eastAsia="Times New Roman" w:hAnsi="Courier New" w:cs="Courier New"/>
+      <w:color w:val="auto"/>
+      <w:sz w:val="20"/>
+      <w:szCs w:val="20"/>
+    </w:rPr>
+  </w:style>
 </w:styles>
 </file>
 

</xml_diff>

<commit_message>
update some directions for theme
</commit_message>
<xml_diff>
--- a/RequirementsAnalysisandSystemDesign.docx
+++ b/RequirementsAnalysisandSystemDesign.docx
@@ -56,28 +56,46 @@
           <w:sz w:val="20"/>
           <w:szCs w:val="20"/>
         </w:rPr>
-        <w:t>Zina Kuzmin</w:t>
-      </w:r>
-    </w:p>
-    <w:p>
-      <w:pPr>
-        <w:rPr>
-          <w:rtl/>
-        </w:rPr>
-      </w:pPr>
-    </w:p>
-    <w:p>
-      <w:pPr>
-        <w:rPr>
-          <w:rtl/>
-        </w:rPr>
-      </w:pPr>
+        <w:t xml:space="preserve">Zina </w:t>
+      </w:r>
+      <w:proofErr w:type="spellStart"/>
       <w:r>
         <w:rPr>
           <w:sz w:val="20"/>
           <w:szCs w:val="20"/>
         </w:rPr>
-        <w:t>Eliran Levy</w:t>
+        <w:t>Kuzmin</w:t>
+      </w:r>
+      <w:proofErr w:type="spellEnd"/>
+    </w:p>
+    <w:p>
+      <w:pPr>
+        <w:rPr>
+          <w:rtl/>
+        </w:rPr>
+      </w:pPr>
+    </w:p>
+    <w:p>
+      <w:pPr>
+        <w:rPr>
+          <w:rtl/>
+        </w:rPr>
+      </w:pPr>
+      <w:proofErr w:type="spellStart"/>
+      <w:r>
+        <w:rPr>
+          <w:sz w:val="20"/>
+          <w:szCs w:val="20"/>
+        </w:rPr>
+        <w:t>Eliran</w:t>
+      </w:r>
+      <w:proofErr w:type="spellEnd"/>
+      <w:r>
+        <w:rPr>
+          <w:sz w:val="20"/>
+          <w:szCs w:val="20"/>
+        </w:rPr>
+        <w:t xml:space="preserve"> Levy</w:t>
       </w:r>
     </w:p>
     <w:p>
@@ -927,14 +945,9 @@
           <w:sz w:val="22"/>
           <w:szCs w:val="22"/>
         </w:rPr>
-        <w:t>1. As app user i want to register</w:t>
-      </w:r>
-    </w:p>
-    <w:p>
-      <w:pPr>
-        <w:pStyle w:val="NormalWeb"/>
-        <w:spacing w:before="0" w:beforeAutospacing="0" w:after="0" w:afterAutospacing="0"/>
-      </w:pPr>
+        <w:t xml:space="preserve">1. As app user </w:t>
+      </w:r>
+      <w:proofErr w:type="spellStart"/>
       <w:r>
         <w:rPr>
           <w:rFonts w:ascii="Arial" w:hAnsi="Arial" w:cs="Arial"/>
@@ -942,14 +955,9 @@
           <w:sz w:val="22"/>
           <w:szCs w:val="22"/>
         </w:rPr>
-        <w:t>2. As app user i want to create a workout activity</w:t>
-      </w:r>
-    </w:p>
-    <w:p>
-      <w:pPr>
-        <w:pStyle w:val="NormalWeb"/>
-        <w:spacing w:before="0" w:beforeAutospacing="0" w:after="0" w:afterAutospacing="0"/>
-      </w:pPr>
+        <w:t>i</w:t>
+      </w:r>
+      <w:proofErr w:type="spellEnd"/>
       <w:r>
         <w:rPr>
           <w:rFonts w:ascii="Arial" w:hAnsi="Arial" w:cs="Arial"/>
@@ -957,7 +965,7 @@
           <w:sz w:val="22"/>
           <w:szCs w:val="22"/>
         </w:rPr>
-        <w:t>3. As app user i want to cancel a workout activity [optional]</w:t>
+        <w:t xml:space="preserve"> want to register</w:t>
       </w:r>
     </w:p>
     <w:p>
@@ -972,14 +980,9 @@
           <w:sz w:val="22"/>
           <w:szCs w:val="22"/>
         </w:rPr>
-        <w:t>4. As app user i want to participate to existing workout activity</w:t>
-      </w:r>
-    </w:p>
-    <w:p>
-      <w:pPr>
-        <w:pStyle w:val="NormalWeb"/>
-        <w:spacing w:before="0" w:beforeAutospacing="0" w:after="0" w:afterAutospacing="0"/>
-      </w:pPr>
+        <w:t xml:space="preserve">2. As app user </w:t>
+      </w:r>
+      <w:proofErr w:type="spellStart"/>
       <w:r>
         <w:rPr>
           <w:rFonts w:ascii="Arial" w:hAnsi="Arial" w:cs="Arial"/>
@@ -987,14 +990,9 @@
           <w:sz w:val="22"/>
           <w:szCs w:val="22"/>
         </w:rPr>
-        <w:t>5. As app user i want to leave existing workout activity [optional]</w:t>
-      </w:r>
-    </w:p>
-    <w:p>
-      <w:pPr>
-        <w:pStyle w:val="NormalWeb"/>
-        <w:spacing w:before="0" w:beforeAutospacing="0" w:after="0" w:afterAutospacing="0"/>
-      </w:pPr>
+        <w:t>i</w:t>
+      </w:r>
+      <w:proofErr w:type="spellEnd"/>
       <w:r>
         <w:rPr>
           <w:rFonts w:ascii="Arial" w:hAnsi="Arial" w:cs="Arial"/>
@@ -1002,7 +1000,7 @@
           <w:sz w:val="22"/>
           <w:szCs w:val="22"/>
         </w:rPr>
-        <w:t>6. As app user i want to edit my profile details [app settings - optional]</w:t>
+        <w:t xml:space="preserve"> want to create a workout activity</w:t>
       </w:r>
     </w:p>
     <w:p>
@@ -1017,14 +1015,9 @@
           <w:sz w:val="22"/>
           <w:szCs w:val="22"/>
         </w:rPr>
-        <w:t>7. As group creator i want to get a notification when user participates for my workout</w:t>
-      </w:r>
-    </w:p>
-    <w:p>
-      <w:pPr>
-        <w:pStyle w:val="NormalWeb"/>
-        <w:spacing w:before="0" w:beforeAutospacing="0" w:after="0" w:afterAutospacing="0"/>
-      </w:pPr>
+        <w:t xml:space="preserve">3. As app user </w:t>
+      </w:r>
+      <w:proofErr w:type="spellStart"/>
       <w:r>
         <w:rPr>
           <w:rFonts w:ascii="Arial" w:hAnsi="Arial" w:cs="Arial"/>
@@ -1032,14 +1025,9 @@
           <w:sz w:val="22"/>
           <w:szCs w:val="22"/>
         </w:rPr>
-        <w:t>8. As group member i want to get a notification for forthcoming workout activity</w:t>
-      </w:r>
-    </w:p>
-    <w:p>
-      <w:pPr>
-        <w:pStyle w:val="NormalWeb"/>
-        <w:spacing w:before="0" w:beforeAutospacing="0" w:after="0" w:afterAutospacing="0"/>
-      </w:pPr>
+        <w:t>i</w:t>
+      </w:r>
+      <w:proofErr w:type="spellEnd"/>
       <w:r>
         <w:rPr>
           <w:rFonts w:ascii="Arial" w:hAnsi="Arial" w:cs="Arial"/>
@@ -1047,7 +1035,7 @@
           <w:sz w:val="22"/>
           <w:szCs w:val="22"/>
         </w:rPr>
-        <w:t>9. As group member i want to get a notification for cancelled workout activity [optional , depends on use case 3]</w:t>
+        <w:t xml:space="preserve"> want to cancel a workout activity [optional]</w:t>
       </w:r>
     </w:p>
     <w:p>
@@ -1062,7 +1050,257 @@
           <w:sz w:val="22"/>
           <w:szCs w:val="22"/>
         </w:rPr>
-        <w:t>10. As app user i want to see workout statistics [phase 2]</w:t>
+        <w:t xml:space="preserve">4. As app user </w:t>
+      </w:r>
+      <w:proofErr w:type="spellStart"/>
+      <w:r>
+        <w:rPr>
+          <w:rFonts w:ascii="Arial" w:hAnsi="Arial" w:cs="Arial"/>
+          <w:color w:val="000000"/>
+          <w:sz w:val="22"/>
+          <w:szCs w:val="22"/>
+        </w:rPr>
+        <w:t>i</w:t>
+      </w:r>
+      <w:proofErr w:type="spellEnd"/>
+      <w:r>
+        <w:rPr>
+          <w:rFonts w:ascii="Arial" w:hAnsi="Arial" w:cs="Arial"/>
+          <w:color w:val="000000"/>
+          <w:sz w:val="22"/>
+          <w:szCs w:val="22"/>
+        </w:rPr>
+        <w:t xml:space="preserve"> want to participate to existing workout activity</w:t>
+      </w:r>
+    </w:p>
+    <w:p>
+      <w:pPr>
+        <w:pStyle w:val="NormalWeb"/>
+        <w:spacing w:before="0" w:beforeAutospacing="0" w:after="0" w:afterAutospacing="0"/>
+      </w:pPr>
+      <w:r>
+        <w:rPr>
+          <w:rFonts w:ascii="Arial" w:hAnsi="Arial" w:cs="Arial"/>
+          <w:color w:val="000000"/>
+          <w:sz w:val="22"/>
+          <w:szCs w:val="22"/>
+        </w:rPr>
+        <w:t xml:space="preserve">5. As app user </w:t>
+      </w:r>
+      <w:proofErr w:type="spellStart"/>
+      <w:r>
+        <w:rPr>
+          <w:rFonts w:ascii="Arial" w:hAnsi="Arial" w:cs="Arial"/>
+          <w:color w:val="000000"/>
+          <w:sz w:val="22"/>
+          <w:szCs w:val="22"/>
+        </w:rPr>
+        <w:t>i</w:t>
+      </w:r>
+      <w:proofErr w:type="spellEnd"/>
+      <w:r>
+        <w:rPr>
+          <w:rFonts w:ascii="Arial" w:hAnsi="Arial" w:cs="Arial"/>
+          <w:color w:val="000000"/>
+          <w:sz w:val="22"/>
+          <w:szCs w:val="22"/>
+        </w:rPr>
+        <w:t xml:space="preserve"> want to leave existing workout activity [optional]</w:t>
+      </w:r>
+    </w:p>
+    <w:p>
+      <w:pPr>
+        <w:pStyle w:val="NormalWeb"/>
+        <w:spacing w:before="0" w:beforeAutospacing="0" w:after="0" w:afterAutospacing="0"/>
+      </w:pPr>
+      <w:r>
+        <w:rPr>
+          <w:rFonts w:ascii="Arial" w:hAnsi="Arial" w:cs="Arial"/>
+          <w:color w:val="000000"/>
+          <w:sz w:val="22"/>
+          <w:szCs w:val="22"/>
+        </w:rPr>
+        <w:t xml:space="preserve">6. As app user </w:t>
+      </w:r>
+      <w:proofErr w:type="spellStart"/>
+      <w:r>
+        <w:rPr>
+          <w:rFonts w:ascii="Arial" w:hAnsi="Arial" w:cs="Arial"/>
+          <w:color w:val="000000"/>
+          <w:sz w:val="22"/>
+          <w:szCs w:val="22"/>
+        </w:rPr>
+        <w:t>i</w:t>
+      </w:r>
+      <w:proofErr w:type="spellEnd"/>
+      <w:r>
+        <w:rPr>
+          <w:rFonts w:ascii="Arial" w:hAnsi="Arial" w:cs="Arial"/>
+          <w:color w:val="000000"/>
+          <w:sz w:val="22"/>
+          <w:szCs w:val="22"/>
+        </w:rPr>
+        <w:t xml:space="preserve"> want to edit my profile details [app settings - optional]</w:t>
+      </w:r>
+    </w:p>
+    <w:p>
+      <w:pPr>
+        <w:pStyle w:val="NormalWeb"/>
+        <w:spacing w:before="0" w:beforeAutospacing="0" w:after="0" w:afterAutospacing="0"/>
+      </w:pPr>
+      <w:r>
+        <w:rPr>
+          <w:rFonts w:ascii="Arial" w:hAnsi="Arial" w:cs="Arial"/>
+          <w:color w:val="000000"/>
+          <w:sz w:val="22"/>
+          <w:szCs w:val="22"/>
+        </w:rPr>
+        <w:t xml:space="preserve">7. As group creator </w:t>
+      </w:r>
+      <w:proofErr w:type="spellStart"/>
+      <w:r>
+        <w:rPr>
+          <w:rFonts w:ascii="Arial" w:hAnsi="Arial" w:cs="Arial"/>
+          <w:color w:val="000000"/>
+          <w:sz w:val="22"/>
+          <w:szCs w:val="22"/>
+        </w:rPr>
+        <w:t>i</w:t>
+      </w:r>
+      <w:proofErr w:type="spellEnd"/>
+      <w:r>
+        <w:rPr>
+          <w:rFonts w:ascii="Arial" w:hAnsi="Arial" w:cs="Arial"/>
+          <w:color w:val="000000"/>
+          <w:sz w:val="22"/>
+          <w:szCs w:val="22"/>
+        </w:rPr>
+        <w:t xml:space="preserve"> want to get a notification when user participates for my workout</w:t>
+      </w:r>
+    </w:p>
+    <w:p>
+      <w:pPr>
+        <w:pStyle w:val="NormalWeb"/>
+        <w:spacing w:before="0" w:beforeAutospacing="0" w:after="0" w:afterAutospacing="0"/>
+      </w:pPr>
+      <w:r>
+        <w:rPr>
+          <w:rFonts w:ascii="Arial" w:hAnsi="Arial" w:cs="Arial"/>
+          <w:color w:val="000000"/>
+          <w:sz w:val="22"/>
+          <w:szCs w:val="22"/>
+        </w:rPr>
+        <w:t xml:space="preserve">8. As group member </w:t>
+      </w:r>
+      <w:proofErr w:type="spellStart"/>
+      <w:r>
+        <w:rPr>
+          <w:rFonts w:ascii="Arial" w:hAnsi="Arial" w:cs="Arial"/>
+          <w:color w:val="000000"/>
+          <w:sz w:val="22"/>
+          <w:szCs w:val="22"/>
+        </w:rPr>
+        <w:t>i</w:t>
+      </w:r>
+      <w:proofErr w:type="spellEnd"/>
+      <w:r>
+        <w:rPr>
+          <w:rFonts w:ascii="Arial" w:hAnsi="Arial" w:cs="Arial"/>
+          <w:color w:val="000000"/>
+          <w:sz w:val="22"/>
+          <w:szCs w:val="22"/>
+        </w:rPr>
+        <w:t xml:space="preserve"> want to get a notification for forthcoming workout activity</w:t>
+      </w:r>
+    </w:p>
+    <w:p>
+      <w:pPr>
+        <w:pStyle w:val="NormalWeb"/>
+        <w:spacing w:before="0" w:beforeAutospacing="0" w:after="0" w:afterAutospacing="0"/>
+      </w:pPr>
+      <w:r>
+        <w:rPr>
+          <w:rFonts w:ascii="Arial" w:hAnsi="Arial" w:cs="Arial"/>
+          <w:color w:val="000000"/>
+          <w:sz w:val="22"/>
+          <w:szCs w:val="22"/>
+        </w:rPr>
+        <w:t xml:space="preserve">9. As group member </w:t>
+      </w:r>
+      <w:proofErr w:type="spellStart"/>
+      <w:r>
+        <w:rPr>
+          <w:rFonts w:ascii="Arial" w:hAnsi="Arial" w:cs="Arial"/>
+          <w:color w:val="000000"/>
+          <w:sz w:val="22"/>
+          <w:szCs w:val="22"/>
+        </w:rPr>
+        <w:t>i</w:t>
+      </w:r>
+      <w:proofErr w:type="spellEnd"/>
+      <w:r>
+        <w:rPr>
+          <w:rFonts w:ascii="Arial" w:hAnsi="Arial" w:cs="Arial"/>
+          <w:color w:val="000000"/>
+          <w:sz w:val="22"/>
+          <w:szCs w:val="22"/>
+        </w:rPr>
+        <w:t xml:space="preserve"> want to get a notification for cancelled workout activity [</w:t>
+      </w:r>
+      <w:proofErr w:type="gramStart"/>
+      <w:r>
+        <w:rPr>
+          <w:rFonts w:ascii="Arial" w:hAnsi="Arial" w:cs="Arial"/>
+          <w:color w:val="000000"/>
+          <w:sz w:val="22"/>
+          <w:szCs w:val="22"/>
+        </w:rPr>
+        <w:t>optional ,</w:t>
+      </w:r>
+      <w:proofErr w:type="gramEnd"/>
+      <w:r>
+        <w:rPr>
+          <w:rFonts w:ascii="Arial" w:hAnsi="Arial" w:cs="Arial"/>
+          <w:color w:val="000000"/>
+          <w:sz w:val="22"/>
+          <w:szCs w:val="22"/>
+        </w:rPr>
+        <w:t xml:space="preserve"> depends on use case 3]</w:t>
+      </w:r>
+    </w:p>
+    <w:p>
+      <w:pPr>
+        <w:pStyle w:val="NormalWeb"/>
+        <w:spacing w:before="0" w:beforeAutospacing="0" w:after="0" w:afterAutospacing="0"/>
+      </w:pPr>
+      <w:r>
+        <w:rPr>
+          <w:rFonts w:ascii="Arial" w:hAnsi="Arial" w:cs="Arial"/>
+          <w:color w:val="000000"/>
+          <w:sz w:val="22"/>
+          <w:szCs w:val="22"/>
+        </w:rPr>
+        <w:t xml:space="preserve">10. As app user </w:t>
+      </w:r>
+      <w:proofErr w:type="spellStart"/>
+      <w:r>
+        <w:rPr>
+          <w:rFonts w:ascii="Arial" w:hAnsi="Arial" w:cs="Arial"/>
+          <w:color w:val="000000"/>
+          <w:sz w:val="22"/>
+          <w:szCs w:val="22"/>
+        </w:rPr>
+        <w:t>i</w:t>
+      </w:r>
+      <w:proofErr w:type="spellEnd"/>
+      <w:r>
+        <w:rPr>
+          <w:rFonts w:ascii="Arial" w:hAnsi="Arial" w:cs="Arial"/>
+          <w:color w:val="000000"/>
+          <w:sz w:val="22"/>
+          <w:szCs w:val="22"/>
+        </w:rPr>
+        <w:t xml:space="preserve"> want to see workout statistics [phase 2]</w:t>
       </w:r>
     </w:p>
     <w:p/>
@@ -1164,8 +1402,13 @@
     </w:p>
     <w:p>
       <w:r>
-        <w:t>Save to sharedPrefrences</w:t>
-      </w:r>
+        <w:t xml:space="preserve">Save to </w:t>
+      </w:r>
+      <w:proofErr w:type="spellStart"/>
+      <w:r>
+        <w:t>sharedPrefrences</w:t>
+      </w:r>
+      <w:proofErr w:type="spellEnd"/>
     </w:p>
     <w:p>
       <w:r>
@@ -1174,15 +1417,25 @@
     </w:p>
     <w:p>
       <w:r>
-        <w:t>Save to sharedPrefrences</w:t>
-      </w:r>
-    </w:p>
-    <w:p>
+        <w:t xml:space="preserve">Save to </w:t>
+      </w:r>
+      <w:proofErr w:type="spellStart"/>
+      <w:r>
+        <w:t>sharedPrefrences</w:t>
+      </w:r>
+      <w:proofErr w:type="spellEnd"/>
+    </w:p>
+    <w:p>
+      <w:proofErr w:type="gramStart"/>
       <w:r>
         <w:t>3</w:t>
       </w:r>
       <w:r>
-        <w:t>.how we pass the unique "key" after verification? Add field for verification code.</w:t>
+        <w:t>.how</w:t>
+      </w:r>
+      <w:proofErr w:type="gramEnd"/>
+      <w:r>
+        <w:t xml:space="preserve"> we pass the unique "key" after verification? Add field for verification code.</w:t>
       </w:r>
     </w:p>
     <w:p>
@@ -1190,7 +1443,15 @@
         <w:t xml:space="preserve">4. What we display if registration made but not verified? </w:t>
       </w:r>
       <w:r>
-        <w:t>Hide name + email and display code field for complete registration. (flag for go button).</w:t>
+        <w:t>Hide name + email and display code field for complete registration. (</w:t>
+      </w:r>
+      <w:proofErr w:type="gramStart"/>
+      <w:r>
+        <w:t>flag</w:t>
+      </w:r>
+      <w:proofErr w:type="gramEnd"/>
+      <w:r>
+        <w:t xml:space="preserve"> for go button).</w:t>
       </w:r>
     </w:p>
     <w:p/>
@@ -1274,8 +1535,13 @@
         <w:t>1. Where we want to return after this kind of result?</w:t>
       </w:r>
       <w:r>
-        <w:t xml:space="preserve"> -&gt; toast</w:t>
-      </w:r>
+        <w:t xml:space="preserve"> -&gt; </w:t>
+      </w:r>
+      <w:proofErr w:type="gramStart"/>
+      <w:r>
+        <w:t>toast</w:t>
+      </w:r>
+      <w:proofErr w:type="gramEnd"/>
     </w:p>
     <w:p/>
     <w:p/>
@@ -1722,7 +1988,21 @@
         <w:rPr>
           <w:color w:val="FF0000"/>
         </w:rPr>
-        <w:t xml:space="preserve"> (the rest will be disabled)</w:t>
+        <w:t xml:space="preserve"> (</w:t>
+      </w:r>
+      <w:proofErr w:type="gramStart"/>
+      <w:r>
+        <w:rPr>
+          <w:color w:val="FF0000"/>
+        </w:rPr>
+        <w:t>the</w:t>
+      </w:r>
+      <w:proofErr w:type="gramEnd"/>
+      <w:r>
+        <w:rPr>
+          <w:color w:val="FF0000"/>
+        </w:rPr>
+        <w:t xml:space="preserve"> rest will be disabled)</w:t>
       </w:r>
     </w:p>
     <w:p/>
@@ -1745,22 +2025,40 @@
       <w:r>
         <w:t xml:space="preserve">4. </w:t>
       </w:r>
-      <w:r>
-        <w:t>all actions are sync</w:t>
+      <w:proofErr w:type="gramStart"/>
+      <w:r>
+        <w:t>all</w:t>
+      </w:r>
+      <w:proofErr w:type="gramEnd"/>
+      <w:r>
+        <w:t xml:space="preserve"> actions are sync</w:t>
       </w:r>
     </w:p>
     <w:p>
       <w:r>
         <w:t xml:space="preserve">7. </w:t>
       </w:r>
-      <w:r>
-        <w:t>location will be insert with free text at first, later we will save the</w:t>
+      <w:proofErr w:type="gramStart"/>
+      <w:r>
+        <w:t>location</w:t>
+      </w:r>
+      <w:proofErr w:type="gramEnd"/>
+      <w:r>
+        <w:t xml:space="preserve"> will be insert with free text at first, later we will save the</w:t>
       </w:r>
       <w:r>
         <w:t xml:space="preserve"> data in map + get/set locations</w:t>
       </w:r>
       <w:r>
-        <w:t xml:space="preserve"> – save to db in a different way</w:t>
+        <w:t xml:space="preserve"> – save to </w:t>
+      </w:r>
+      <w:proofErr w:type="spellStart"/>
+      <w:r>
+        <w:t>db</w:t>
+      </w:r>
+      <w:proofErr w:type="spellEnd"/>
+      <w:r>
+        <w:t xml:space="preserve"> in a different way</w:t>
       </w:r>
       <w:r>
         <w:t xml:space="preserve">? </w:t>
@@ -1893,7 +2191,15 @@
     </w:p>
     <w:p>
       <w:r>
-        <w:t>3. "empty state" view</w:t>
+        <w:t>3. "</w:t>
+      </w:r>
+      <w:proofErr w:type="gramStart"/>
+      <w:r>
+        <w:t>empty</w:t>
+      </w:r>
+      <w:proofErr w:type="gramEnd"/>
+      <w:r>
+        <w:t xml:space="preserve"> state" view</w:t>
       </w:r>
       <w:r>
         <w:t xml:space="preserve"> – display title.</w:t>
@@ -1901,7 +2207,15 @@
     </w:p>
     <w:p>
       <w:r>
-        <w:t>4. do we want to add training type somehow</w:t>
+        <w:t xml:space="preserve">4. </w:t>
+      </w:r>
+      <w:proofErr w:type="gramStart"/>
+      <w:r>
+        <w:t>do</w:t>
+      </w:r>
+      <w:proofErr w:type="gramEnd"/>
+      <w:r>
+        <w:t xml:space="preserve"> we want to add training type somehow</w:t>
       </w:r>
       <w:r>
         <w:t xml:space="preserve"> [***phase 2]</w:t>
@@ -2130,8 +2444,13 @@
       <w:r>
         <w:t xml:space="preserve">2. </w:t>
       </w:r>
-      <w:r>
-        <w:t>what about notification : creator – when join, user – when canceled, remainder x time before</w:t>
+      <w:proofErr w:type="gramStart"/>
+      <w:r>
+        <w:t>what</w:t>
+      </w:r>
+      <w:proofErr w:type="gramEnd"/>
+      <w:r>
+        <w:t xml:space="preserve"> about notification : creator – when join, user – when canceled, remainder x time before</w:t>
       </w:r>
     </w:p>
     <w:p/>
@@ -2195,7 +2514,15 @@
         <w:ind w:left="360"/>
       </w:pPr>
       <w:r>
-        <w:t>View training history data (start time, end time, graph: road length, max speed, average speed, gradient data? (use device sensor)</w:t>
+        <w:t xml:space="preserve">View training history data (start time, end time, </w:t>
+      </w:r>
+      <w:proofErr w:type="gramStart"/>
+      <w:r>
+        <w:t>graph</w:t>
+      </w:r>
+      <w:proofErr w:type="gramEnd"/>
+      <w:r>
+        <w:t>: road length, max speed, average speed, gradient data? (use device sensor)</w:t>
       </w:r>
     </w:p>
     <w:p/>
@@ -2215,47 +2542,89 @@
     </w:p>
     <w:p/>
     <w:p>
-      <w:r>
-        <w:t>baseEntity:</w:t>
-      </w:r>
-    </w:p>
-    <w:p>
+      <w:proofErr w:type="spellStart"/>
+      <w:proofErr w:type="gramStart"/>
+      <w:r>
+        <w:t>baseEntity</w:t>
+      </w:r>
+      <w:proofErr w:type="spellEnd"/>
+      <w:proofErr w:type="gramEnd"/>
+      <w:r>
+        <w:t>:</w:t>
+      </w:r>
+    </w:p>
+    <w:p>
+      <w:proofErr w:type="gramStart"/>
       <w:r>
         <w:t>id</w:t>
       </w:r>
-    </w:p>
-    <w:p/>
-    <w:p>
+      <w:proofErr w:type="gramEnd"/>
+    </w:p>
+    <w:p/>
+    <w:p>
+      <w:proofErr w:type="spellStart"/>
       <w:r>
         <w:t>SingleResult</w:t>
       </w:r>
-    </w:p>
-    <w:p>
-      <w:r>
-        <w:t>Status (enum)</w:t>
-      </w:r>
-    </w:p>
-    <w:p>
+      <w:proofErr w:type="spellEnd"/>
+    </w:p>
+    <w:p>
+      <w:r>
+        <w:t>Status (</w:t>
+      </w:r>
+      <w:proofErr w:type="spellStart"/>
+      <w:r>
+        <w:t>enum</w:t>
+      </w:r>
+      <w:proofErr w:type="spellEnd"/>
+      <w:r>
+        <w:t>)</w:t>
+      </w:r>
+    </w:p>
+    <w:p>
+      <w:proofErr w:type="spellStart"/>
+      <w:proofErr w:type="gramStart"/>
       <w:r>
         <w:t>baseEntity</w:t>
       </w:r>
-    </w:p>
-    <w:p/>
-    <w:p/>
-    <w:p>
+      <w:proofErr w:type="spellEnd"/>
+      <w:proofErr w:type="gramEnd"/>
+    </w:p>
+    <w:p/>
+    <w:p/>
+    <w:p>
+      <w:proofErr w:type="spellStart"/>
+      <w:proofErr w:type="gramStart"/>
       <w:r>
         <w:t>multipleResult</w:t>
       </w:r>
-    </w:p>
-    <w:p>
-      <w:r>
-        <w:t>Status (enum)</w:t>
-      </w:r>
-    </w:p>
-    <w:p>
-      <w:r>
-        <w:t>baseEntity[]</w:t>
-      </w:r>
+      <w:proofErr w:type="spellEnd"/>
+      <w:proofErr w:type="gramEnd"/>
+    </w:p>
+    <w:p>
+      <w:r>
+        <w:t>Status (</w:t>
+      </w:r>
+      <w:proofErr w:type="spellStart"/>
+      <w:r>
+        <w:t>enum</w:t>
+      </w:r>
+      <w:proofErr w:type="spellEnd"/>
+      <w:r>
+        <w:t>)</w:t>
+      </w:r>
+    </w:p>
+    <w:p>
+      <w:proofErr w:type="spellStart"/>
+      <w:proofErr w:type="gramStart"/>
+      <w:r>
+        <w:t>baseEntity</w:t>
+      </w:r>
+      <w:proofErr w:type="spellEnd"/>
+      <w:r>
+        <w:t>[]</w:t>
+      </w:r>
+      <w:proofErr w:type="gramEnd"/>
     </w:p>
     <w:p/>
     <w:p/>
@@ -2265,9 +2634,13 @@
       </w:r>
     </w:p>
     <w:p>
+      <w:proofErr w:type="spellStart"/>
+      <w:proofErr w:type="gramStart"/>
       <w:r>
         <w:t>creatorId</w:t>
       </w:r>
+      <w:proofErr w:type="spellEnd"/>
+      <w:proofErr w:type="gramEnd"/>
     </w:p>
     <w:p>
       <w:r>
@@ -2301,123 +2674,235 @@
     </w:p>
     <w:p>
       <w:r>
-        <w:t>Max num of</w:t>
-      </w:r>
-    </w:p>
-    <w:p>
-      <w:r>
-        <w:t>Current num of</w:t>
-      </w:r>
-    </w:p>
-    <w:p>
-      <w:r>
-        <w:t>locationId (Eliran will check)</w:t>
-      </w:r>
-    </w:p>
-    <w:p>
+        <w:t xml:space="preserve">Max </w:t>
+      </w:r>
+      <w:proofErr w:type="spellStart"/>
+      <w:r>
+        <w:t>num</w:t>
+      </w:r>
+      <w:proofErr w:type="spellEnd"/>
+      <w:r>
+        <w:t xml:space="preserve"> of</w:t>
+      </w:r>
+    </w:p>
+    <w:p>
+      <w:r>
+        <w:t xml:space="preserve">Current </w:t>
+      </w:r>
+      <w:proofErr w:type="spellStart"/>
+      <w:r>
+        <w:t>num</w:t>
+      </w:r>
+      <w:proofErr w:type="spellEnd"/>
+      <w:r>
+        <w:t xml:space="preserve"> of</w:t>
+      </w:r>
+    </w:p>
+    <w:p>
+      <w:proofErr w:type="spellStart"/>
+      <w:proofErr w:type="gramStart"/>
+      <w:r>
+        <w:t>locationId</w:t>
+      </w:r>
+      <w:proofErr w:type="spellEnd"/>
+      <w:proofErr w:type="gramEnd"/>
+      <w:r>
+        <w:t xml:space="preserve"> (</w:t>
+      </w:r>
+      <w:proofErr w:type="spellStart"/>
+      <w:r>
+        <w:t>Eliran</w:t>
+      </w:r>
+      <w:proofErr w:type="spellEnd"/>
+      <w:r>
+        <w:t xml:space="preserve"> will check)</w:t>
+      </w:r>
+    </w:p>
+    <w:p>
+      <w:proofErr w:type="spellStart"/>
+      <w:proofErr w:type="gramStart"/>
       <w:r>
         <w:t>creatorNotificationFlag</w:t>
       </w:r>
-    </w:p>
-    <w:p>
+      <w:proofErr w:type="spellEnd"/>
+      <w:proofErr w:type="gramEnd"/>
+    </w:p>
+    <w:p>
+      <w:proofErr w:type="spellStart"/>
       <w:r>
         <w:t>IsClose</w:t>
       </w:r>
-    </w:p>
-    <w:p>
+      <w:proofErr w:type="spellEnd"/>
+    </w:p>
+    <w:p>
+      <w:proofErr w:type="spellStart"/>
+      <w:proofErr w:type="gramStart"/>
       <w:r>
         <w:t>isCanceled</w:t>
       </w:r>
-    </w:p>
-    <w:p/>
-    <w:p/>
-    <w:p>
-      <w:r>
-        <w:t>user:</w:t>
-      </w:r>
-    </w:p>
-    <w:p>
+      <w:proofErr w:type="spellEnd"/>
+      <w:proofErr w:type="gramEnd"/>
+    </w:p>
+    <w:p/>
+    <w:p/>
+    <w:p>
+      <w:proofErr w:type="gramStart"/>
+      <w:r>
+        <w:t>user</w:t>
+      </w:r>
+      <w:proofErr w:type="gramEnd"/>
+      <w:r>
+        <w:t>:</w:t>
+      </w:r>
+    </w:p>
+    <w:p>
+      <w:proofErr w:type="gramStart"/>
       <w:r>
         <w:t>name</w:t>
       </w:r>
-    </w:p>
-    <w:p>
+      <w:proofErr w:type="gramEnd"/>
+    </w:p>
+    <w:p>
+      <w:proofErr w:type="gramStart"/>
       <w:r>
         <w:t>email</w:t>
       </w:r>
-    </w:p>
-    <w:p>
+      <w:proofErr w:type="gramEnd"/>
+    </w:p>
+    <w:p>
+      <w:proofErr w:type="spellStart"/>
+      <w:proofErr w:type="gramStart"/>
       <w:r>
         <w:t>verificationCode</w:t>
       </w:r>
-    </w:p>
-    <w:p>
+      <w:proofErr w:type="spellEnd"/>
+      <w:proofErr w:type="gramEnd"/>
+    </w:p>
+    <w:p>
+      <w:proofErr w:type="spellStart"/>
+      <w:proofErr w:type="gramStart"/>
       <w:r>
         <w:t>isActivr</w:t>
       </w:r>
-    </w:p>
-    <w:p>
+      <w:proofErr w:type="spellEnd"/>
+      <w:proofErr w:type="gramEnd"/>
+    </w:p>
+    <w:p>
+      <w:proofErr w:type="gramStart"/>
       <w:r>
         <w:t>gender</w:t>
       </w:r>
-    </w:p>
-    <w:p>
+      <w:proofErr w:type="gramEnd"/>
+    </w:p>
+    <w:p>
+      <w:proofErr w:type="gramStart"/>
       <w:r>
         <w:t>level</w:t>
       </w:r>
-    </w:p>
-    <w:p>
+      <w:proofErr w:type="gramEnd"/>
+    </w:p>
+    <w:p>
+      <w:proofErr w:type="gramStart"/>
       <w:r>
         <w:t>height</w:t>
       </w:r>
-    </w:p>
-    <w:p>
+      <w:proofErr w:type="gramEnd"/>
+    </w:p>
+    <w:p>
+      <w:proofErr w:type="gramStart"/>
       <w:r>
         <w:t>weight</w:t>
       </w:r>
-    </w:p>
-    <w:p>
+      <w:proofErr w:type="gramEnd"/>
+    </w:p>
+    <w:p>
+      <w:proofErr w:type="spellStart"/>
+      <w:proofErr w:type="gramStart"/>
       <w:r>
         <w:t>mainLocation</w:t>
       </w:r>
-    </w:p>
-    <w:p>
-      <w:r>
-        <w:t>picture byte[] – ask eliran</w:t>
-      </w:r>
-    </w:p>
-    <w:p>
+      <w:proofErr w:type="spellEnd"/>
+      <w:proofErr w:type="gramEnd"/>
+    </w:p>
+    <w:p>
+      <w:proofErr w:type="gramStart"/>
+      <w:r>
+        <w:t>picture</w:t>
+      </w:r>
+      <w:proofErr w:type="gramEnd"/>
+      <w:r>
+        <w:t xml:space="preserve"> byte[] – ask </w:t>
+      </w:r>
+      <w:proofErr w:type="spellStart"/>
+      <w:r>
+        <w:t>eliran</w:t>
+      </w:r>
+      <w:proofErr w:type="spellEnd"/>
+    </w:p>
+    <w:p>
+      <w:proofErr w:type="spellStart"/>
+      <w:proofErr w:type="gramStart"/>
       <w:r>
         <w:t>isPrivate</w:t>
       </w:r>
-    </w:p>
-    <w:p/>
-    <w:p/>
-    <w:p>
+      <w:proofErr w:type="spellEnd"/>
+      <w:proofErr w:type="gramEnd"/>
+    </w:p>
+    <w:p/>
+    <w:p/>
+    <w:p>
+      <w:proofErr w:type="gramStart"/>
       <w:r>
         <w:lastRenderedPageBreak/>
-        <w:t>filter: (no need table)</w:t>
-      </w:r>
-    </w:p>
-    <w:p>
+        <w:t>filter</w:t>
+      </w:r>
+      <w:proofErr w:type="gramEnd"/>
+      <w:r>
+        <w:t>: (no need table)</w:t>
+      </w:r>
+    </w:p>
+    <w:p>
+      <w:proofErr w:type="gramStart"/>
       <w:r>
         <w:t>from</w:t>
       </w:r>
-    </w:p>
-    <w:p>
+      <w:proofErr w:type="gramEnd"/>
+    </w:p>
+    <w:p>
+      <w:proofErr w:type="gramStart"/>
       <w:r>
         <w:t>to</w:t>
       </w:r>
-    </w:p>
-    <w:p>
-      <w:r>
-        <w:t>filterType(enum)</w:t>
-      </w:r>
-    </w:p>
-    <w:p>
+      <w:proofErr w:type="gramEnd"/>
+    </w:p>
+    <w:p>
+      <w:proofErr w:type="spellStart"/>
+      <w:proofErr w:type="gramStart"/>
+      <w:r>
+        <w:t>filterType</w:t>
+      </w:r>
+      <w:proofErr w:type="spellEnd"/>
+      <w:r>
+        <w:t>(</w:t>
+      </w:r>
+      <w:proofErr w:type="spellStart"/>
+      <w:proofErr w:type="gramEnd"/>
+      <w:r>
+        <w:t>enum</w:t>
+      </w:r>
+      <w:proofErr w:type="spellEnd"/>
+      <w:r>
+        <w:t>)</w:t>
+      </w:r>
+    </w:p>
+    <w:p>
+      <w:proofErr w:type="spellStart"/>
+      <w:proofErr w:type="gramStart"/>
       <w:r>
         <w:t>userId</w:t>
       </w:r>
+      <w:proofErr w:type="spellEnd"/>
+      <w:proofErr w:type="gramEnd"/>
     </w:p>
     <w:p>
       <w:r>
@@ -2428,91 +2913,226 @@
     <w:p/>
     <w:p>
       <w:r>
-        <w:t>(Table) registerToNotification</w:t>
-      </w:r>
-    </w:p>
-    <w:p>
+        <w:t xml:space="preserve">(Table) </w:t>
+      </w:r>
+      <w:proofErr w:type="spellStart"/>
+      <w:r>
+        <w:t>registerToNotification</w:t>
+      </w:r>
+      <w:proofErr w:type="spellEnd"/>
+    </w:p>
+    <w:p>
+      <w:proofErr w:type="spellStart"/>
+      <w:proofErr w:type="gramStart"/>
       <w:r>
         <w:t>trainingId</w:t>
       </w:r>
-    </w:p>
-    <w:p>
+      <w:proofErr w:type="spellEnd"/>
+      <w:proofErr w:type="gramEnd"/>
+    </w:p>
+    <w:p>
+      <w:proofErr w:type="spellStart"/>
+      <w:proofErr w:type="gramStart"/>
       <w:r>
         <w:t>userId</w:t>
       </w:r>
-    </w:p>
-    <w:p>
+      <w:proofErr w:type="spellEnd"/>
+      <w:proofErr w:type="gramEnd"/>
+    </w:p>
+    <w:p>
+      <w:proofErr w:type="spellStart"/>
+      <w:proofErr w:type="gramStart"/>
       <w:r>
         <w:t>notificationType</w:t>
       </w:r>
-    </w:p>
-    <w:p/>
-    <w:p>
-      <w:r>
-        <w:t>(Table) usersToTraining</w:t>
-      </w:r>
-    </w:p>
-    <w:p/>
-    <w:p>
+      <w:proofErr w:type="spellEnd"/>
+      <w:proofErr w:type="gramEnd"/>
+    </w:p>
+    <w:p/>
+    <w:p>
+      <w:r>
+        <w:t xml:space="preserve">(Table) </w:t>
+      </w:r>
+      <w:proofErr w:type="spellStart"/>
+      <w:r>
+        <w:t>usersToTraining</w:t>
+      </w:r>
+      <w:proofErr w:type="spellEnd"/>
+    </w:p>
+    <w:p/>
+    <w:p>
+      <w:proofErr w:type="spellStart"/>
+      <w:proofErr w:type="gramStart"/>
       <w:r>
         <w:t>trainingId</w:t>
       </w:r>
-    </w:p>
-    <w:p>
+      <w:proofErr w:type="spellEnd"/>
+      <w:proofErr w:type="gramEnd"/>
+    </w:p>
+    <w:p>
+      <w:proofErr w:type="spellStart"/>
+      <w:proofErr w:type="gramStart"/>
       <w:r>
         <w:t>userId</w:t>
       </w:r>
-    </w:p>
-    <w:p/>
-    <w:p/>
-    <w:p/>
-    <w:p/>
-    <w:p>
-      <w:r>
-        <w:t>register(user) : bool</w:t>
-      </w:r>
-    </w:p>
-    <w:p>
-      <w:r>
-        <w:t>verifyRegistration(user) : user</w:t>
-      </w:r>
-    </w:p>
-    <w:p>
-      <w:r>
-        <w:t>updateUser(user) : bool</w:t>
-      </w:r>
-    </w:p>
-    <w:p>
-      <w:r>
-        <w:t>getTrainings(filter object) : trainings[]</w:t>
-      </w:r>
-    </w:p>
-    <w:p>
-      <w:r>
-        <w:t>createTraining(training object): trainingId</w:t>
-      </w:r>
-    </w:p>
-    <w:p>
-      <w:r>
-        <w:t>updateTraining(training object): bool</w:t>
-      </w:r>
-    </w:p>
-    <w:p>
-      <w:r>
-        <w:t>cancelTraining(trainingid)</w:t>
+      <w:proofErr w:type="spellEnd"/>
+      <w:proofErr w:type="gramEnd"/>
+    </w:p>
+    <w:p/>
+    <w:p/>
+    <w:p/>
+    <w:p/>
+    <w:p>
+      <w:proofErr w:type="gramStart"/>
+      <w:r>
+        <w:t>register(</w:t>
+      </w:r>
+      <w:proofErr w:type="gramEnd"/>
+      <w:r>
+        <w:t>user) : bool</w:t>
+      </w:r>
+    </w:p>
+    <w:p>
+      <w:proofErr w:type="spellStart"/>
+      <w:proofErr w:type="gramStart"/>
+      <w:r>
+        <w:t>verifyRegistration</w:t>
+      </w:r>
+      <w:proofErr w:type="spellEnd"/>
+      <w:r>
+        <w:t>(</w:t>
+      </w:r>
+      <w:proofErr w:type="gramEnd"/>
+      <w:r>
+        <w:t>user) : user</w:t>
+      </w:r>
+    </w:p>
+    <w:p>
+      <w:proofErr w:type="spellStart"/>
+      <w:proofErr w:type="gramStart"/>
+      <w:r>
+        <w:t>updateUser</w:t>
+      </w:r>
+      <w:proofErr w:type="spellEnd"/>
+      <w:r>
+        <w:t>(</w:t>
+      </w:r>
+      <w:proofErr w:type="gramEnd"/>
+      <w:r>
+        <w:t>user) : bool</w:t>
+      </w:r>
+    </w:p>
+    <w:p>
+      <w:proofErr w:type="spellStart"/>
+      <w:proofErr w:type="gramStart"/>
+      <w:r>
+        <w:t>getTrainings</w:t>
+      </w:r>
+      <w:proofErr w:type="spellEnd"/>
+      <w:r>
+        <w:t>(</w:t>
+      </w:r>
+      <w:proofErr w:type="gramEnd"/>
+      <w:r>
+        <w:t>filter object) : trainings[]</w:t>
+      </w:r>
+    </w:p>
+    <w:p>
+      <w:proofErr w:type="spellStart"/>
+      <w:proofErr w:type="gramStart"/>
+      <w:r>
+        <w:t>createTraining</w:t>
+      </w:r>
+      <w:proofErr w:type="spellEnd"/>
+      <w:r>
+        <w:t>(</w:t>
+      </w:r>
+      <w:proofErr w:type="gramEnd"/>
+      <w:r>
+        <w:t xml:space="preserve">training object): </w:t>
+      </w:r>
+      <w:proofErr w:type="spellStart"/>
+      <w:r>
+        <w:t>trainingId</w:t>
+      </w:r>
+      <w:proofErr w:type="spellEnd"/>
+    </w:p>
+    <w:p>
+      <w:proofErr w:type="spellStart"/>
+      <w:proofErr w:type="gramStart"/>
+      <w:r>
+        <w:t>updateTraining</w:t>
+      </w:r>
+      <w:proofErr w:type="spellEnd"/>
+      <w:r>
+        <w:t>(</w:t>
+      </w:r>
+      <w:proofErr w:type="gramEnd"/>
+      <w:r>
+        <w:t>training object): bool</w:t>
+      </w:r>
+    </w:p>
+    <w:p>
+      <w:proofErr w:type="spellStart"/>
+      <w:proofErr w:type="gramStart"/>
+      <w:r>
+        <w:t>cancelTraining</w:t>
+      </w:r>
+      <w:proofErr w:type="spellEnd"/>
+      <w:r>
+        <w:t>(</w:t>
+      </w:r>
+      <w:proofErr w:type="spellStart"/>
+      <w:proofErr w:type="gramEnd"/>
+      <w:r>
+        <w:t>trainingid</w:t>
+      </w:r>
+      <w:proofErr w:type="spellEnd"/>
+      <w:r>
+        <w:t>)</w:t>
       </w:r>
       <w:r>
         <w:t>: bool</w:t>
       </w:r>
     </w:p>
     <w:p>
-      <w:r>
-        <w:t>leaveTraining(trainingid, user id): bool</w:t>
-      </w:r>
-    </w:p>
-    <w:p>
-      <w:r>
-        <w:t>joinTraining(trainingid, user id): bool</w:t>
+      <w:proofErr w:type="spellStart"/>
+      <w:proofErr w:type="gramStart"/>
+      <w:r>
+        <w:t>leaveTraining</w:t>
+      </w:r>
+      <w:proofErr w:type="spellEnd"/>
+      <w:r>
+        <w:t>(</w:t>
+      </w:r>
+      <w:proofErr w:type="spellStart"/>
+      <w:proofErr w:type="gramEnd"/>
+      <w:r>
+        <w:t>trainingid</w:t>
+      </w:r>
+      <w:proofErr w:type="spellEnd"/>
+      <w:r>
+        <w:t>, user id): bool</w:t>
+      </w:r>
+    </w:p>
+    <w:p>
+      <w:proofErr w:type="spellStart"/>
+      <w:proofErr w:type="gramStart"/>
+      <w:r>
+        <w:t>joinTraining</w:t>
+      </w:r>
+      <w:proofErr w:type="spellEnd"/>
+      <w:r>
+        <w:t>(</w:t>
+      </w:r>
+      <w:proofErr w:type="spellStart"/>
+      <w:proofErr w:type="gramEnd"/>
+      <w:r>
+        <w:t>trainingid</w:t>
+      </w:r>
+      <w:proofErr w:type="spellEnd"/>
+      <w:r>
+        <w:t>, user id): bool</w:t>
       </w:r>
     </w:p>
     <w:p/>
@@ -2727,7 +3347,25 @@
           <w:sz w:val="46"/>
           <w:szCs w:val="46"/>
         </w:rPr>
-        <w:t>1.5 Non functional requirements</w:t>
+        <w:t xml:space="preserve">1.5 </w:t>
+      </w:r>
+      <w:proofErr w:type="spellStart"/>
+      <w:r>
+        <w:rPr>
+          <w:b/>
+          <w:sz w:val="46"/>
+          <w:szCs w:val="46"/>
+        </w:rPr>
+        <w:t>Non functional</w:t>
+      </w:r>
+      <w:proofErr w:type="spellEnd"/>
+      <w:r>
+        <w:rPr>
+          <w:b/>
+          <w:sz w:val="46"/>
+          <w:szCs w:val="46"/>
+        </w:rPr>
+        <w:t xml:space="preserve"> requirements</w:t>
       </w:r>
     </w:p>
     <w:p>
@@ -2740,7 +3378,49 @@
         <w:rPr>
           <w:color w:val="999999"/>
         </w:rPr>
-        <w:t>Describe user-level requirements that are not related to functionality. This includes reliability, usability, performance, supportability, implementation, interface, operational, packaging, and legal requirements. Specify at least two non functional requirements for each type, that are relevant to your system.</w:t>
+        <w:t xml:space="preserve">Describe user-level requirements that are not related to functionality. This includes reliability, usability, performance, supportability, implementation, </w:t>
+      </w:r>
+      <w:proofErr w:type="gramStart"/>
+      <w:r>
+        <w:rPr>
+          <w:color w:val="999999"/>
+        </w:rPr>
+        <w:t>interface</w:t>
+      </w:r>
+      <w:proofErr w:type="gramEnd"/>
+      <w:r>
+        <w:rPr>
+          <w:color w:val="999999"/>
+        </w:rPr>
+        <w:t xml:space="preserve">, operational, packaging, and legal requirements. Specify at least two </w:t>
+      </w:r>
+      <w:proofErr w:type="spellStart"/>
+      <w:r>
+        <w:rPr>
+          <w:color w:val="999999"/>
+        </w:rPr>
+        <w:t>non functional</w:t>
+      </w:r>
+      <w:proofErr w:type="spellEnd"/>
+      <w:r>
+        <w:rPr>
+          <w:color w:val="999999"/>
+        </w:rPr>
+        <w:t xml:space="preserve"> requirements for each </w:t>
+      </w:r>
+      <w:proofErr w:type="gramStart"/>
+      <w:r>
+        <w:rPr>
+          <w:color w:val="999999"/>
+        </w:rPr>
+        <w:t>type, that</w:t>
+      </w:r>
+      <w:proofErr w:type="gramEnd"/>
+      <w:r>
+        <w:rPr>
+          <w:color w:val="999999"/>
+        </w:rPr>
+        <w:t xml:space="preserve"> are relevant to your system.</w:t>
       </w:r>
     </w:p>
     <w:p>
@@ -3426,6 +4106,7 @@
         </w:rPr>
         <w:t xml:space="preserve"> </w:t>
       </w:r>
+      <w:proofErr w:type="spellStart"/>
       <w:r>
         <w:rPr>
           <w:b/>
@@ -3436,6 +4117,7 @@
         </w:rPr>
         <w:t>aaffffff</w:t>
       </w:r>
+      <w:proofErr w:type="spellEnd"/>
       <w:r>
         <w:rPr>
           <w:color w:val="000000"/>
@@ -3447,6 +4129,7 @@
       <w:r>
         <w:t xml:space="preserve">border: </w:t>
       </w:r>
+      <w:proofErr w:type="spellStart"/>
       <w:r>
         <w:rPr>
           <w:b/>
@@ -3455,7 +4138,18 @@
           <w:sz w:val="18"/>
           <w:szCs w:val="18"/>
         </w:rPr>
-        <w:t xml:space="preserve">ffffff, </w:t>
+        <w:t>ffffff</w:t>
+      </w:r>
+      <w:proofErr w:type="spellEnd"/>
+      <w:r>
+        <w:rPr>
+          <w:b/>
+          <w:bCs/>
+          <w:color w:val="008000"/>
+          <w:sz w:val="18"/>
+          <w:szCs w:val="18"/>
+        </w:rPr>
+        <w:t xml:space="preserve">, </w:t>
       </w:r>
       <w:r>
         <w:rPr>
@@ -3520,7 +4214,18 @@
         <w:t>, no border</w:t>
       </w:r>
     </w:p>
-    <w:p/>
+    <w:p>
+      <w:r>
+        <w:t xml:space="preserve">Icons color: </w:t>
+      </w:r>
+      <w:r>
+        <w:t>FF6600</w:t>
+      </w:r>
+    </w:p>
+    <w:p>
+      <w:bookmarkStart w:id="18" w:name="_GoBack"/>
+    </w:p>
+    <w:bookmarkEnd w:id="18"/>
     <w:p>
       <w:r>
         <w:t>Button text size: 17dp, bold</w:t>
@@ -3533,7 +4238,15 @@
     </w:p>
     <w:p>
       <w:r>
-        <w:t>Hint template: "|  &lt;text&gt;" (2 spaces)</w:t>
+        <w:t>Hint template: "</w:t>
+      </w:r>
+      <w:proofErr w:type="gramStart"/>
+      <w:r>
+        <w:t>|  &lt;</w:t>
+      </w:r>
+      <w:proofErr w:type="gramEnd"/>
+      <w:r>
+        <w:t>text&gt;" (2 spaces)</w:t>
       </w:r>
     </w:p>
     <w:p/>
@@ -3551,8 +4264,6 @@
       <w:r>
         <w:t>Buttons spacing from edit text: 20dp</w:t>
       </w:r>
-      <w:bookmarkStart w:id="18" w:name="_GoBack"/>
-      <w:bookmarkEnd w:id="18"/>
     </w:p>
     <w:p>
       <w:pPr>
@@ -3901,7 +4612,21 @@
         <w:rPr>
           <w:color w:val="999999"/>
         </w:rPr>
-        <w:t>Estimate how many processors and how much memory you will need in order to satisfy the non functional requirements defined in section 1.5.</w:t>
+        <w:t xml:space="preserve">Estimate how many processors and how much memory you will need in order to satisfy the </w:t>
+      </w:r>
+      <w:proofErr w:type="spellStart"/>
+      <w:r>
+        <w:rPr>
+          <w:color w:val="999999"/>
+        </w:rPr>
+        <w:t>non functional</w:t>
+      </w:r>
+      <w:proofErr w:type="spellEnd"/>
+      <w:r>
+        <w:rPr>
+          <w:color w:val="999999"/>
+        </w:rPr>
+        <w:t xml:space="preserve"> requirements defined in section 1.5.</w:t>
       </w:r>
     </w:p>
     <w:p>

</xml_diff>

<commit_message>
update serverAPI to be singleton with the app data update DAL to register to listeners remove BL remove all static fields from base activity & all other activities
</commit_message>
<xml_diff>
--- a/RequirementsAnalysisandSystemDesign.docx
+++ b/RequirementsAnalysisandSystemDesign.docx
@@ -2142,6 +2142,7 @@
     </w:p>
     <w:p/>
     <w:p>
+      <w:bookmarkStart w:id="15" w:name="_GoBack"/>
       <w:r>
         <w:rPr>
           <w:noProof/>
@@ -2182,6 +2183,7 @@
           </wp:inline>
         </w:drawing>
       </w:r>
+      <w:bookmarkEnd w:id="15"/>
     </w:p>
     <w:p/>
     <w:p>
@@ -2562,11 +2564,9 @@
     </w:p>
     <w:p/>
     <w:p>
-      <w:proofErr w:type="spellStart"/>
-      <w:r>
-        <w:t>SingleResult</w:t>
-      </w:r>
-      <w:proofErr w:type="spellEnd"/>
+      <w:r>
+        <w:t>Result</w:t>
+      </w:r>
     </w:p>
     <w:p>
       <w:r>
@@ -2588,392 +2588,321 @@
         <w:t>baseEntity</w:t>
       </w:r>
       <w:proofErr w:type="spellEnd"/>
+      <w:r>
+        <w:t>[]</w:t>
+      </w:r>
       <w:proofErr w:type="gramEnd"/>
     </w:p>
     <w:p/>
     <w:p/>
+    <w:p>
+      <w:r>
+        <w:t>Training</w:t>
+      </w:r>
+    </w:p>
     <w:p>
       <w:proofErr w:type="spellStart"/>
       <w:proofErr w:type="gramStart"/>
       <w:r>
-        <w:t>multipleResult</w:t>
+        <w:t>creatorId</w:t>
       </w:r>
       <w:proofErr w:type="spellEnd"/>
       <w:proofErr w:type="gramEnd"/>
     </w:p>
     <w:p>
       <w:r>
-        <w:t>Status (</w:t>
+        <w:t>Type</w:t>
+      </w:r>
+    </w:p>
+    <w:p>
+      <w:r>
+        <w:t>Name</w:t>
+      </w:r>
+    </w:p>
+    <w:p>
+      <w:r>
+        <w:t>Date</w:t>
+      </w:r>
+    </w:p>
+    <w:p>
+      <w:r>
+        <w:t>Time</w:t>
+      </w:r>
+    </w:p>
+    <w:p>
+      <w:r>
+        <w:t>Duration</w:t>
+      </w:r>
+    </w:p>
+    <w:p>
+      <w:r>
+        <w:t>Level</w:t>
+      </w:r>
+    </w:p>
+    <w:p>
+      <w:r>
+        <w:t xml:space="preserve">Max </w:t>
       </w:r>
       <w:proofErr w:type="spellStart"/>
       <w:r>
-        <w:t>enum</w:t>
+        <w:t>num</w:t>
       </w:r>
       <w:proofErr w:type="spellEnd"/>
       <w:r>
-        <w:t>)</w:t>
+        <w:t xml:space="preserve"> of</w:t>
+      </w:r>
+    </w:p>
+    <w:p>
+      <w:r>
+        <w:t xml:space="preserve">Current </w:t>
+      </w:r>
+      <w:proofErr w:type="spellStart"/>
+      <w:r>
+        <w:t>num</w:t>
+      </w:r>
+      <w:proofErr w:type="spellEnd"/>
+      <w:r>
+        <w:t xml:space="preserve"> of</w:t>
       </w:r>
     </w:p>
     <w:p>
       <w:proofErr w:type="spellStart"/>
       <w:proofErr w:type="gramStart"/>
       <w:r>
-        <w:t>baseEntity</w:t>
+        <w:t>locationId</w:t>
       </w:r>
       <w:proofErr w:type="spellEnd"/>
-      <w:r>
-        <w:t>[]</w:t>
-      </w:r>
       <w:proofErr w:type="gramEnd"/>
-    </w:p>
-    <w:p/>
-    <w:p/>
-    <w:p>
-      <w:r>
-        <w:t>Training</w:t>
-      </w:r>
     </w:p>
     <w:p>
       <w:proofErr w:type="spellStart"/>
       <w:proofErr w:type="gramStart"/>
       <w:r>
-        <w:t>creatorId</w:t>
+        <w:t>creatorNotificationFlag</w:t>
       </w:r>
       <w:proofErr w:type="spellEnd"/>
       <w:proofErr w:type="gramEnd"/>
     </w:p>
     <w:p>
-      <w:r>
-        <w:t>Type</w:t>
-      </w:r>
-    </w:p>
-    <w:p>
-      <w:r>
-        <w:t>Name</w:t>
-      </w:r>
-    </w:p>
-    <w:p>
-      <w:r>
-        <w:t>Date</w:t>
-      </w:r>
-    </w:p>
-    <w:p>
-      <w:r>
-        <w:t>Time</w:t>
-      </w:r>
-    </w:p>
-    <w:p>
-      <w:r>
-        <w:t>Duration</w:t>
-      </w:r>
-    </w:p>
-    <w:p>
-      <w:r>
-        <w:t>Level</w:t>
-      </w:r>
-    </w:p>
-    <w:p>
-      <w:r>
-        <w:t xml:space="preserve">Max </w:t>
-      </w:r>
       <w:proofErr w:type="spellStart"/>
       <w:r>
-        <w:t>num</w:t>
+        <w:t>IsClose</w:t>
       </w:r>
       <w:proofErr w:type="spellEnd"/>
-      <w:r>
-        <w:t xml:space="preserve"> of</w:t>
-      </w:r>
-    </w:p>
-    <w:p>
-      <w:r>
-        <w:t xml:space="preserve">Current </w:t>
-      </w:r>
-      <w:proofErr w:type="spellStart"/>
-      <w:r>
-        <w:t>num</w:t>
-      </w:r>
-      <w:proofErr w:type="spellEnd"/>
-      <w:r>
-        <w:t xml:space="preserve"> of</w:t>
-      </w:r>
     </w:p>
     <w:p>
       <w:proofErr w:type="spellStart"/>
       <w:proofErr w:type="gramStart"/>
       <w:r>
-        <w:t>locationId</w:t>
+        <w:t>isCanceled</w:t>
       </w:r>
       <w:proofErr w:type="spellEnd"/>
       <w:proofErr w:type="gramEnd"/>
-      <w:r>
-        <w:t xml:space="preserve"> (</w:t>
-      </w:r>
-      <w:proofErr w:type="spellStart"/>
-      <w:r>
-        <w:t>Eliran</w:t>
-      </w:r>
-      <w:proofErr w:type="spellEnd"/>
-      <w:r>
-        <w:t xml:space="preserve"> will check)</w:t>
-      </w:r>
+    </w:p>
+    <w:p/>
+    <w:p/>
+    <w:p>
+      <w:proofErr w:type="gramStart"/>
+      <w:r>
+        <w:t>user</w:t>
+      </w:r>
+      <w:proofErr w:type="gramEnd"/>
+      <w:r>
+        <w:t>:</w:t>
+      </w:r>
+    </w:p>
+    <w:p>
+      <w:proofErr w:type="gramStart"/>
+      <w:r>
+        <w:t>name</w:t>
+      </w:r>
+      <w:proofErr w:type="gramEnd"/>
+    </w:p>
+    <w:p>
+      <w:proofErr w:type="gramStart"/>
+      <w:r>
+        <w:t>email</w:t>
+      </w:r>
+      <w:proofErr w:type="gramEnd"/>
     </w:p>
     <w:p>
       <w:proofErr w:type="spellStart"/>
       <w:proofErr w:type="gramStart"/>
       <w:r>
-        <w:t>creatorNotificationFlag</w:t>
+        <w:t>verificationCode</w:t>
       </w:r>
       <w:proofErr w:type="spellEnd"/>
       <w:proofErr w:type="gramEnd"/>
     </w:p>
     <w:p>
       <w:proofErr w:type="spellStart"/>
-      <w:r>
-        <w:t>IsClose</w:t>
+      <w:proofErr w:type="gramStart"/>
+      <w:r>
+        <w:t>isActive</w:t>
       </w:r>
       <w:proofErr w:type="spellEnd"/>
+      <w:proofErr w:type="gramEnd"/>
+    </w:p>
+    <w:p>
+      <w:proofErr w:type="gramStart"/>
+      <w:r>
+        <w:t>gender</w:t>
+      </w:r>
+      <w:proofErr w:type="gramEnd"/>
+    </w:p>
+    <w:p>
+      <w:proofErr w:type="gramStart"/>
+      <w:r>
+        <w:t>level</w:t>
+      </w:r>
+      <w:proofErr w:type="gramEnd"/>
+    </w:p>
+    <w:p>
+      <w:proofErr w:type="gramStart"/>
+      <w:r>
+        <w:t>height</w:t>
+      </w:r>
+      <w:proofErr w:type="gramEnd"/>
+    </w:p>
+    <w:p>
+      <w:proofErr w:type="gramStart"/>
+      <w:r>
+        <w:t>weight</w:t>
+      </w:r>
+      <w:proofErr w:type="gramEnd"/>
     </w:p>
     <w:p>
       <w:proofErr w:type="spellStart"/>
       <w:proofErr w:type="gramStart"/>
       <w:r>
-        <w:t>isCanceled</w:t>
+        <w:t>mainLocation</w:t>
       </w:r>
       <w:proofErr w:type="spellEnd"/>
       <w:proofErr w:type="gramEnd"/>
     </w:p>
-    <w:p/>
-    <w:p/>
     <w:p>
       <w:proofErr w:type="gramStart"/>
       <w:r>
-        <w:t>user</w:t>
+        <w:t>picture</w:t>
       </w:r>
       <w:proofErr w:type="gramEnd"/>
       <w:r>
-        <w:t>:</w:t>
-      </w:r>
-    </w:p>
-    <w:p>
-      <w:proofErr w:type="gramStart"/>
-      <w:r>
-        <w:t>name</w:t>
-      </w:r>
-      <w:proofErr w:type="gramEnd"/>
-    </w:p>
-    <w:p>
-      <w:proofErr w:type="gramStart"/>
-      <w:r>
-        <w:t>email</w:t>
-      </w:r>
-      <w:proofErr w:type="gramEnd"/>
+        <w:t xml:space="preserve"> byte[] – ask </w:t>
+      </w:r>
+      <w:proofErr w:type="spellStart"/>
+      <w:r>
+        <w:t>eliran</w:t>
+      </w:r>
+      <w:proofErr w:type="spellEnd"/>
     </w:p>
     <w:p>
       <w:proofErr w:type="spellStart"/>
       <w:proofErr w:type="gramStart"/>
       <w:r>
-        <w:t>verificationCode</w:t>
+        <w:t>isPrivate</w:t>
       </w:r>
       <w:proofErr w:type="spellEnd"/>
       <w:proofErr w:type="gramEnd"/>
     </w:p>
+    <w:p/>
+    <w:p/>
+    <w:p>
+      <w:proofErr w:type="gramStart"/>
+      <w:r>
+        <w:t>filter</w:t>
+      </w:r>
+      <w:proofErr w:type="gramEnd"/>
+      <w:r>
+        <w:t>: (no need table)</w:t>
+      </w:r>
+    </w:p>
+    <w:p>
+      <w:proofErr w:type="gramStart"/>
+      <w:r>
+        <w:t>from</w:t>
+      </w:r>
+      <w:proofErr w:type="gramEnd"/>
+    </w:p>
+    <w:p>
+      <w:proofErr w:type="gramStart"/>
+      <w:r>
+        <w:t>to</w:t>
+      </w:r>
+      <w:proofErr w:type="gramEnd"/>
+    </w:p>
     <w:p>
       <w:proofErr w:type="spellStart"/>
       <w:proofErr w:type="gramStart"/>
       <w:r>
-        <w:t>isActivr</w:t>
+        <w:t>filterType</w:t>
+      </w:r>
+      <w:proofErr w:type="spellEnd"/>
+      <w:r>
+        <w:t>(</w:t>
+      </w:r>
+      <w:proofErr w:type="spellStart"/>
+      <w:proofErr w:type="gramEnd"/>
+      <w:r>
+        <w:t>enum</w:t>
+      </w:r>
+      <w:proofErr w:type="spellEnd"/>
+      <w:r>
+        <w:t>)</w:t>
+      </w:r>
+    </w:p>
+    <w:p>
+      <w:proofErr w:type="spellStart"/>
+      <w:proofErr w:type="gramStart"/>
+      <w:r>
+        <w:t>userId</w:t>
       </w:r>
       <w:proofErr w:type="spellEnd"/>
       <w:proofErr w:type="gramEnd"/>
     </w:p>
     <w:p>
-      <w:proofErr w:type="gramStart"/>
-      <w:r>
-        <w:t>gender</w:t>
-      </w:r>
-      <w:proofErr w:type="gramEnd"/>
-    </w:p>
-    <w:p>
-      <w:proofErr w:type="gramStart"/>
-      <w:r>
-        <w:t>level</w:t>
-      </w:r>
-      <w:proofErr w:type="gramEnd"/>
-    </w:p>
-    <w:p>
-      <w:proofErr w:type="gramStart"/>
-      <w:r>
-        <w:t>height</w:t>
-      </w:r>
-      <w:proofErr w:type="gramEnd"/>
-    </w:p>
-    <w:p>
-      <w:proofErr w:type="gramStart"/>
-      <w:r>
-        <w:t>weight</w:t>
-      </w:r>
-      <w:proofErr w:type="gramEnd"/>
+      <w:r>
+        <w:lastRenderedPageBreak/>
+        <w:t>*sort by date of training – closest data first</w:t>
+      </w:r>
+    </w:p>
+    <w:p/>
+    <w:p/>
+    <w:p>
+      <w:r>
+        <w:t xml:space="preserve">(Table) </w:t>
+      </w:r>
+      <w:proofErr w:type="spellStart"/>
+      <w:r>
+        <w:t>registerToNotification</w:t>
+      </w:r>
+      <w:proofErr w:type="spellEnd"/>
+      <w:r>
+        <w:t xml:space="preserve"> (set in profile activity)</w:t>
+      </w:r>
     </w:p>
     <w:p>
       <w:proofErr w:type="spellStart"/>
       <w:proofErr w:type="gramStart"/>
       <w:r>
-        <w:t>mainLocation</w:t>
+        <w:t>trainingId</w:t>
       </w:r>
       <w:proofErr w:type="spellEnd"/>
       <w:proofErr w:type="gramEnd"/>
     </w:p>
     <w:p>
-      <w:proofErr w:type="gramStart"/>
-      <w:r>
-        <w:t>picture</w:t>
-      </w:r>
-      <w:proofErr w:type="gramEnd"/>
-      <w:r>
-        <w:t xml:space="preserve"> byte[] – ask </w:t>
-      </w:r>
-      <w:proofErr w:type="spellStart"/>
-      <w:r>
-        <w:t>eliran</w:t>
-      </w:r>
-      <w:proofErr w:type="spellEnd"/>
-    </w:p>
-    <w:p>
       <w:proofErr w:type="spellStart"/>
       <w:proofErr w:type="gramStart"/>
       <w:r>
-        <w:t>isPrivate</w:t>
+        <w:t>userId</w:t>
       </w:r>
       <w:proofErr w:type="spellEnd"/>
       <w:proofErr w:type="gramEnd"/>
     </w:p>
-    <w:p/>
-    <w:p/>
-    <w:p>
-      <w:proofErr w:type="gramStart"/>
-      <w:r>
-        <w:lastRenderedPageBreak/>
-        <w:t>filter</w:t>
-      </w:r>
-      <w:proofErr w:type="gramEnd"/>
-      <w:r>
-        <w:t>: (no need table)</w:t>
-      </w:r>
-    </w:p>
-    <w:p>
-      <w:proofErr w:type="gramStart"/>
-      <w:r>
-        <w:t>from</w:t>
-      </w:r>
-      <w:proofErr w:type="gramEnd"/>
-    </w:p>
-    <w:p>
-      <w:proofErr w:type="gramStart"/>
-      <w:r>
-        <w:t>to</w:t>
-      </w:r>
-      <w:proofErr w:type="gramEnd"/>
-    </w:p>
     <w:p>
       <w:proofErr w:type="spellStart"/>
       <w:proofErr w:type="gramStart"/>
       <w:r>
-        <w:t>filterType</w:t>
-      </w:r>
-      <w:proofErr w:type="spellEnd"/>
-      <w:r>
-        <w:t>(</w:t>
-      </w:r>
-      <w:proofErr w:type="spellStart"/>
-      <w:proofErr w:type="gramEnd"/>
-      <w:r>
-        <w:t>enum</w:t>
-      </w:r>
-      <w:proofErr w:type="spellEnd"/>
-      <w:r>
-        <w:t>)</w:t>
-      </w:r>
-    </w:p>
-    <w:p>
-      <w:proofErr w:type="spellStart"/>
-      <w:proofErr w:type="gramStart"/>
-      <w:r>
-        <w:t>userId</w:t>
-      </w:r>
-      <w:proofErr w:type="spellEnd"/>
-      <w:proofErr w:type="gramEnd"/>
-    </w:p>
-    <w:p>
-      <w:r>
-        <w:t>*sort by date of training – closest data first</w:t>
-      </w:r>
-    </w:p>
-    <w:p/>
-    <w:p/>
-    <w:p>
-      <w:r>
-        <w:t xml:space="preserve">(Table) </w:t>
-      </w:r>
-      <w:proofErr w:type="spellStart"/>
-      <w:r>
-        <w:t>registerToNotification</w:t>
-      </w:r>
-      <w:proofErr w:type="spellEnd"/>
-    </w:p>
-    <w:p>
-      <w:proofErr w:type="spellStart"/>
-      <w:proofErr w:type="gramStart"/>
-      <w:r>
-        <w:t>trainingId</w:t>
-      </w:r>
-      <w:proofErr w:type="spellEnd"/>
-      <w:proofErr w:type="gramEnd"/>
-    </w:p>
-    <w:p>
-      <w:proofErr w:type="spellStart"/>
-      <w:proofErr w:type="gramStart"/>
-      <w:r>
-        <w:t>userId</w:t>
-      </w:r>
-      <w:proofErr w:type="spellEnd"/>
-      <w:proofErr w:type="gramEnd"/>
-    </w:p>
-    <w:p>
-      <w:proofErr w:type="spellStart"/>
-      <w:proofErr w:type="gramStart"/>
-      <w:r>
         <w:t>notificationType</w:t>
-      </w:r>
-      <w:proofErr w:type="spellEnd"/>
-      <w:proofErr w:type="gramEnd"/>
-    </w:p>
-    <w:p/>
-    <w:p>
-      <w:r>
-        <w:t xml:space="preserve">(Table) </w:t>
-      </w:r>
-      <w:proofErr w:type="spellStart"/>
-      <w:r>
-        <w:t>usersToTraining</w:t>
-      </w:r>
-      <w:proofErr w:type="spellEnd"/>
-    </w:p>
-    <w:p/>
-    <w:p>
-      <w:proofErr w:type="spellStart"/>
-      <w:proofErr w:type="gramStart"/>
-      <w:r>
-        <w:t>trainingId</w:t>
-      </w:r>
-      <w:proofErr w:type="spellEnd"/>
-      <w:proofErr w:type="gramEnd"/>
-    </w:p>
-    <w:p>
-      <w:proofErr w:type="spellStart"/>
-      <w:proofErr w:type="gramStart"/>
-      <w:r>
-        <w:t>userId</w:t>
       </w:r>
       <w:proofErr w:type="spellEnd"/>
       <w:proofErr w:type="gramEnd"/>
@@ -3431,15 +3360,14 @@
         <w:spacing w:before="480"/>
         <w:contextualSpacing w:val="0"/>
       </w:pPr>
-      <w:bookmarkStart w:id="15" w:name="h.jdxxoeqmk5nj" w:colFirst="0" w:colLast="0"/>
-      <w:bookmarkEnd w:id="15"/>
+      <w:bookmarkStart w:id="16" w:name="h.jdxxoeqmk5nj" w:colFirst="0" w:colLast="0"/>
+      <w:bookmarkEnd w:id="16"/>
       <w:r>
         <w:rPr>
           <w:b/>
           <w:sz w:val="46"/>
           <w:szCs w:val="46"/>
         </w:rPr>
-        <w:lastRenderedPageBreak/>
         <w:t xml:space="preserve"> </w:t>
       </w:r>
     </w:p>
@@ -3625,6 +3553,7 @@
               <w:ind w:left="-100"/>
             </w:pPr>
             <w:r>
+              <w:lastRenderedPageBreak/>
               <w:t xml:space="preserve"> </w:t>
             </w:r>
           </w:p>
@@ -3648,6 +3577,7 @@
               <w:ind w:left="-100"/>
             </w:pPr>
             <w:r>
+              <w:lastRenderedPageBreak/>
               <w:t>Supportability</w:t>
             </w:r>
           </w:p>
@@ -3911,8 +3841,8 @@
         <w:spacing w:before="480"/>
         <w:contextualSpacing w:val="0"/>
       </w:pPr>
-      <w:bookmarkStart w:id="16" w:name="h.hdakgj329hab" w:colFirst="0" w:colLast="0"/>
-      <w:bookmarkEnd w:id="16"/>
+      <w:bookmarkStart w:id="17" w:name="h.hdakgj329hab" w:colFirst="0" w:colLast="0"/>
+      <w:bookmarkEnd w:id="17"/>
       <w:r>
         <w:rPr>
           <w:b/>
@@ -3940,8 +3870,8 @@
           <w:szCs w:val="34"/>
         </w:rPr>
       </w:pPr>
-      <w:bookmarkStart w:id="17" w:name="h.cl4rsjso4wd3" w:colFirst="0" w:colLast="0"/>
-      <w:bookmarkEnd w:id="17"/>
+      <w:bookmarkStart w:id="18" w:name="h.cl4rsjso4wd3" w:colFirst="0" w:colLast="0"/>
+      <w:bookmarkEnd w:id="18"/>
       <w:r>
         <w:rPr>
           <w:b/>
@@ -4222,10 +4152,7 @@
         <w:t>FF6600</w:t>
       </w:r>
     </w:p>
-    <w:p>
-      <w:bookmarkStart w:id="18" w:name="_GoBack"/>
-    </w:p>
-    <w:bookmarkEnd w:id="18"/>
+    <w:p/>
     <w:p>
       <w:r>
         <w:t>Button text size: 17dp, bold</w:t>
@@ -4333,6 +4260,7 @@
           <w:sz w:val="46"/>
           <w:szCs w:val="46"/>
         </w:rPr>
+        <w:lastRenderedPageBreak/>
         <w:t>2.1 Dynamic model</w:t>
       </w:r>
     </w:p>
@@ -4486,14 +4414,7 @@
         <w:rPr>
           <w:color w:val="999999"/>
         </w:rPr>
-        <w:t xml:space="preserve">Describe the architecture of the system being replaced. If there is no previous system this section can be replaced by a survey of current architectures for similar systems. The </w:t>
-      </w:r>
-      <w:r>
-        <w:rPr>
-          <w:color w:val="999999"/>
-        </w:rPr>
-        <w:lastRenderedPageBreak/>
-        <w:t>purpose of this section is to make explicit the background information that system architects used, their assumptions, and common issues the new system will address.</w:t>
+        <w:t>Describe the architecture of the system being replaced. If there is no previous system this section can be replaced by a survey of current architectures for similar systems. The purpose of this section is to make explicit the background information that system architects used, their assumptions, and common issues the new system will address.</w:t>
       </w:r>
     </w:p>
     <w:p>
@@ -4549,6 +4470,7 @@
           <w:sz w:val="34"/>
           <w:szCs w:val="34"/>
         </w:rPr>
+        <w:lastRenderedPageBreak/>
         <w:t>3.2.1 Subsystem decomposition</w:t>
       </w:r>
     </w:p>
@@ -4719,7 +4641,6 @@
     </w:p>
     <w:p>
       <w:r>
-        <w:lastRenderedPageBreak/>
         <w:t xml:space="preserve"> </w:t>
       </w:r>
     </w:p>
@@ -4785,6 +4706,7 @@
     </w:p>
     <w:p>
       <w:r>
+        <w:lastRenderedPageBreak/>
         <w:t>Flow of Events (or basic flow activity diagram):</w:t>
       </w:r>
     </w:p>

</xml_diff>